<commit_message>
Aula 4 JS Loop
</commit_message>
<xml_diff>
--- a/Tutotial  JavaScript.docx
+++ b/Tutotial  JavaScript.docx
@@ -1147,8 +1147,1635 @@
           </wp:inline>
         </w:drawing>
       </w:r>
+    </w:p>
+    <w:p>
+      <w:pPr>
+        <w:rPr>
+          <w:rFonts w:ascii="Arial" w:hAnsi="Arial" w:cs="Arial"/>
+          <w:b/>
+          <w:sz w:val="24"/>
+        </w:rPr>
+      </w:pPr>
+      <w:r>
+        <w:rPr>
+          <w:rFonts w:ascii="Arial" w:hAnsi="Arial" w:cs="Arial"/>
+          <w:b/>
+          <w:sz w:val="24"/>
+        </w:rPr>
+        <w:lastRenderedPageBreak/>
+        <w:t xml:space="preserve">AULA JAVA SCRIPT </w:t>
+      </w:r>
+      <w:r>
+        <w:rPr>
+          <w:rFonts w:ascii="Arial" w:hAnsi="Arial" w:cs="Arial"/>
+          <w:b/>
+          <w:sz w:val="24"/>
+        </w:rPr>
+        <w:t>3 – DOM</w:t>
+      </w:r>
+    </w:p>
+    <w:p>
+      <w:pPr>
+        <w:rPr>
+          <w:rFonts w:ascii="Arial" w:hAnsi="Arial" w:cs="Arial"/>
+          <w:b/>
+          <w:sz w:val="24"/>
+        </w:rPr>
+      </w:pPr>
+      <w:r>
+        <w:rPr>
+          <w:rFonts w:ascii="Arial" w:hAnsi="Arial" w:cs="Arial"/>
+          <w:b/>
+          <w:sz w:val="24"/>
+        </w:rPr>
+        <w:t>Colocar id no que você deseja selecionar</w:t>
+      </w:r>
+    </w:p>
+    <w:p>
+      <w:pPr>
+        <w:rPr>
+          <w:rFonts w:ascii="Arial" w:hAnsi="Arial" w:cs="Arial"/>
+          <w:b/>
+          <w:sz w:val="24"/>
+        </w:rPr>
+      </w:pPr>
+      <w:r>
+        <w:rPr>
+          <w:rFonts w:ascii="Arial" w:hAnsi="Arial" w:cs="Arial"/>
+          <w:b/>
+          <w:noProof/>
+          <w:sz w:val="24"/>
+          <w:lang w:eastAsia="pt-BR"/>
+        </w:rPr>
+        <w:drawing>
+          <wp:inline distT="0" distB="0" distL="0" distR="0">
+            <wp:extent cx="4429125" cy="2990850"/>
+            <wp:effectExtent l="0" t="0" r="9525" b="0"/>
+            <wp:docPr id="7" name="Imagem 7"/>
+            <wp:cNvGraphicFramePr>
+              <a:graphicFrameLocks xmlns:a="http://schemas.openxmlformats.org/drawingml/2006/main" noChangeAspect="1"/>
+            </wp:cNvGraphicFramePr>
+            <a:graphic xmlns:a="http://schemas.openxmlformats.org/drawingml/2006/main">
+              <a:graphicData uri="http://schemas.openxmlformats.org/drawingml/2006/picture">
+                <pic:pic xmlns:pic="http://schemas.openxmlformats.org/drawingml/2006/picture">
+                  <pic:nvPicPr>
+                    <pic:cNvPr id="0" name="Picture 1"/>
+                    <pic:cNvPicPr>
+                      <a:picLocks noChangeAspect="1" noChangeArrowheads="1"/>
+                    </pic:cNvPicPr>
+                  </pic:nvPicPr>
+                  <pic:blipFill>
+                    <a:blip r:embed="rId11">
+                      <a:extLst>
+                        <a:ext uri="{28A0092B-C50C-407E-A947-70E740481C1C}">
+                          <a14:useLocalDpi xmlns:a14="http://schemas.microsoft.com/office/drawing/2010/main" val="0"/>
+                        </a:ext>
+                      </a:extLst>
+                    </a:blip>
+                    <a:srcRect/>
+                    <a:stretch>
+                      <a:fillRect/>
+                    </a:stretch>
+                  </pic:blipFill>
+                  <pic:spPr bwMode="auto">
+                    <a:xfrm>
+                      <a:off x="0" y="0"/>
+                      <a:ext cx="4429125" cy="2990850"/>
+                    </a:xfrm>
+                    <a:prstGeom prst="rect">
+                      <a:avLst/>
+                    </a:prstGeom>
+                    <a:noFill/>
+                    <a:ln>
+                      <a:noFill/>
+                    </a:ln>
+                  </pic:spPr>
+                </pic:pic>
+              </a:graphicData>
+            </a:graphic>
+          </wp:inline>
+        </w:drawing>
+      </w:r>
+    </w:p>
+    <w:p>
+      <w:pPr>
+        <w:rPr>
+          <w:rFonts w:ascii="Arial" w:hAnsi="Arial" w:cs="Arial"/>
+          <w:b/>
+          <w:sz w:val="24"/>
+        </w:rPr>
+      </w:pPr>
+    </w:p>
+    <w:p>
+      <w:pPr>
+        <w:rPr>
+          <w:rFonts w:ascii="Arial" w:hAnsi="Arial" w:cs="Arial"/>
+          <w:b/>
+          <w:sz w:val="24"/>
+        </w:rPr>
+      </w:pPr>
+      <w:r>
+        <w:rPr>
+          <w:rFonts w:ascii="Arial" w:hAnsi="Arial" w:cs="Arial"/>
+          <w:b/>
+          <w:sz w:val="24"/>
+        </w:rPr>
+        <w:t>Pegar um elemento</w:t>
+      </w:r>
+    </w:p>
+    <w:p>
+      <w:pPr>
+        <w:rPr>
+          <w:rFonts w:ascii="Arial" w:hAnsi="Arial" w:cs="Arial"/>
+          <w:b/>
+          <w:sz w:val="24"/>
+        </w:rPr>
+      </w:pPr>
+      <w:proofErr w:type="spellStart"/>
+      <w:r>
+        <w:rPr>
+          <w:rFonts w:ascii="Arial" w:hAnsi="Arial" w:cs="Arial"/>
+          <w:b/>
+          <w:sz w:val="24"/>
+        </w:rPr>
+        <w:t>document.getElementById</w:t>
+      </w:r>
+      <w:proofErr w:type="spellEnd"/>
+      <w:r>
+        <w:rPr>
+          <w:rFonts w:ascii="Arial" w:hAnsi="Arial" w:cs="Arial"/>
+          <w:b/>
+          <w:sz w:val="24"/>
+        </w:rPr>
+        <w:t>("peso-2");</w:t>
+      </w:r>
+    </w:p>
+    <w:p>
+      <w:pPr>
+        <w:rPr>
+          <w:rFonts w:ascii="Arial" w:hAnsi="Arial" w:cs="Arial"/>
+          <w:b/>
+          <w:sz w:val="24"/>
+          <w:szCs w:val="24"/>
+        </w:rPr>
+      </w:pPr>
+      <w:r>
+        <w:rPr>
+          <w:rFonts w:ascii="Arial" w:hAnsi="Arial" w:cs="Arial"/>
+          <w:sz w:val="24"/>
+          <w:szCs w:val="24"/>
+          <w:shd w:val="clear" w:color="auto" w:fill="FFFFFF"/>
+        </w:rPr>
+        <w:t xml:space="preserve">Para selecionar os elementos, </w:t>
+      </w:r>
+      <w:proofErr w:type="spellStart"/>
+      <w:r>
+        <w:rPr>
+          <w:rFonts w:ascii="Arial" w:hAnsi="Arial" w:cs="Arial"/>
+          <w:sz w:val="24"/>
+          <w:szCs w:val="24"/>
+          <w:shd w:val="clear" w:color="auto" w:fill="FFFFFF"/>
+        </w:rPr>
+        <w:t>sería</w:t>
+      </w:r>
+      <w:proofErr w:type="spellEnd"/>
+      <w:r>
+        <w:rPr>
+          <w:rFonts w:ascii="Arial" w:hAnsi="Arial" w:cs="Arial"/>
+          <w:sz w:val="24"/>
+          <w:szCs w:val="24"/>
+          <w:shd w:val="clear" w:color="auto" w:fill="FFFFFF"/>
+        </w:rPr>
+        <w:t xml:space="preserve"> necessário utilizar a função</w:t>
+      </w:r>
+      <w:r>
+        <w:rPr>
+          <w:rStyle w:val="apple-converted-space"/>
+          <w:rFonts w:ascii="Arial" w:hAnsi="Arial" w:cs="Arial"/>
+          <w:sz w:val="24"/>
+          <w:szCs w:val="24"/>
+          <w:shd w:val="clear" w:color="auto" w:fill="FFFFFF"/>
+        </w:rPr>
+        <w:t> </w:t>
+      </w:r>
+      <w:proofErr w:type="spellStart"/>
+      <w:r>
+        <w:rPr>
+          <w:rStyle w:val="CdigoHTML"/>
+          <w:rFonts w:ascii="Arial" w:eastAsiaTheme="minorHAnsi" w:hAnsi="Arial" w:cs="Arial"/>
+          <w:sz w:val="24"/>
+          <w:szCs w:val="24"/>
+          <w:shd w:val="clear" w:color="auto" w:fill="F5F2F0"/>
+        </w:rPr>
+        <w:t>document.getElementById</w:t>
+      </w:r>
+      <w:r>
+        <w:rPr>
+          <w:rFonts w:ascii="Arial" w:hAnsi="Arial" w:cs="Arial"/>
+          <w:sz w:val="24"/>
+          <w:szCs w:val="24"/>
+          <w:shd w:val="clear" w:color="auto" w:fill="FFFFFF"/>
+        </w:rPr>
+        <w:t>e</w:t>
+      </w:r>
+      <w:proofErr w:type="spellEnd"/>
+      <w:r>
+        <w:rPr>
+          <w:rFonts w:ascii="Arial" w:hAnsi="Arial" w:cs="Arial"/>
+          <w:sz w:val="24"/>
+          <w:szCs w:val="24"/>
+          <w:shd w:val="clear" w:color="auto" w:fill="FFFFFF"/>
+        </w:rPr>
+        <w:t xml:space="preserve"> para pegar o texto desses elementos poderíamos pegar o atributo</w:t>
+      </w:r>
+      <w:r>
+        <w:rPr>
+          <w:rStyle w:val="apple-converted-space"/>
+          <w:rFonts w:ascii="Arial" w:hAnsi="Arial" w:cs="Arial"/>
+          <w:sz w:val="24"/>
+          <w:szCs w:val="24"/>
+          <w:shd w:val="clear" w:color="auto" w:fill="FFFFFF"/>
+        </w:rPr>
+        <w:t> </w:t>
+      </w:r>
+      <w:proofErr w:type="spellStart"/>
+      <w:r>
+        <w:rPr>
+          <w:rStyle w:val="CdigoHTML"/>
+          <w:rFonts w:ascii="Arial" w:eastAsiaTheme="minorHAnsi" w:hAnsi="Arial" w:cs="Arial"/>
+          <w:sz w:val="24"/>
+          <w:szCs w:val="24"/>
+          <w:shd w:val="clear" w:color="auto" w:fill="F5F2F0"/>
+        </w:rPr>
+        <w:t>textContent</w:t>
+      </w:r>
+      <w:proofErr w:type="spellEnd"/>
+    </w:p>
+    <w:p>
+      <w:pPr>
+        <w:rPr>
+          <w:rFonts w:ascii="Arial" w:hAnsi="Arial" w:cs="Arial"/>
+          <w:b/>
+          <w:sz w:val="24"/>
+        </w:rPr>
+      </w:pPr>
+      <w:r>
+        <w:rPr>
+          <w:rFonts w:ascii="Arial" w:hAnsi="Arial" w:cs="Arial"/>
+          <w:b/>
+          <w:sz w:val="24"/>
+        </w:rPr>
+        <w:t>O elemento tem que ser um id.</w:t>
+      </w:r>
+    </w:p>
+    <w:p>
+      <w:pPr>
+        <w:rPr>
+          <w:rFonts w:ascii="Arial" w:hAnsi="Arial" w:cs="Arial"/>
+          <w:b/>
+          <w:sz w:val="24"/>
+        </w:rPr>
+      </w:pPr>
+    </w:p>
+    <w:p>
+      <w:pPr>
+        <w:rPr>
+          <w:rFonts w:ascii="Arial" w:hAnsi="Arial" w:cs="Arial"/>
+          <w:b/>
+          <w:sz w:val="24"/>
+        </w:rPr>
+      </w:pPr>
+    </w:p>
+    <w:p>
+      <w:pPr>
+        <w:rPr>
+          <w:rFonts w:ascii="Arial" w:hAnsi="Arial" w:cs="Arial"/>
+          <w:b/>
+          <w:sz w:val="24"/>
+        </w:rPr>
+      </w:pPr>
+    </w:p>
+    <w:p>
+      <w:pPr>
+        <w:rPr>
+          <w:rFonts w:ascii="Arial" w:hAnsi="Arial" w:cs="Arial"/>
+          <w:b/>
+          <w:sz w:val="24"/>
+        </w:rPr>
+      </w:pPr>
+    </w:p>
+    <w:p>
+      <w:pPr>
+        <w:rPr>
+          <w:rFonts w:ascii="Arial" w:hAnsi="Arial" w:cs="Arial"/>
+          <w:b/>
+          <w:sz w:val="24"/>
+        </w:rPr>
+      </w:pPr>
+    </w:p>
+    <w:p>
+      <w:pPr>
+        <w:rPr>
+          <w:rFonts w:ascii="Arial" w:hAnsi="Arial" w:cs="Arial"/>
+          <w:b/>
+          <w:sz w:val="24"/>
+        </w:rPr>
+      </w:pPr>
+    </w:p>
+    <w:p>
+      <w:pPr>
+        <w:rPr>
+          <w:rFonts w:ascii="Arial" w:hAnsi="Arial" w:cs="Arial"/>
+          <w:b/>
+          <w:sz w:val="24"/>
+        </w:rPr>
+      </w:pPr>
+    </w:p>
+    <w:p>
+      <w:pPr>
+        <w:rPr>
+          <w:rFonts w:ascii="Arial" w:hAnsi="Arial" w:cs="Arial"/>
+          <w:b/>
+          <w:sz w:val="24"/>
+        </w:rPr>
+      </w:pPr>
+    </w:p>
+    <w:p>
+      <w:pPr>
+        <w:rPr>
+          <w:rFonts w:ascii="Arial" w:hAnsi="Arial" w:cs="Arial"/>
+          <w:b/>
+          <w:sz w:val="24"/>
+        </w:rPr>
+      </w:pPr>
+    </w:p>
+    <w:p>
+      <w:pPr>
+        <w:rPr>
+          <w:rFonts w:ascii="Arial" w:hAnsi="Arial" w:cs="Arial"/>
+          <w:b/>
+          <w:sz w:val="24"/>
+        </w:rPr>
+      </w:pPr>
+      <w:r>
+        <w:rPr>
+          <w:rFonts w:ascii="Arial" w:hAnsi="Arial" w:cs="Arial"/>
+          <w:b/>
+          <w:sz w:val="24"/>
+        </w:rPr>
+        <w:lastRenderedPageBreak/>
+        <w:t xml:space="preserve">Pega o valor da variável </w:t>
+      </w:r>
+      <w:proofErr w:type="spellStart"/>
+      <w:r>
+        <w:rPr>
+          <w:rFonts w:ascii="Arial" w:hAnsi="Arial" w:cs="Arial"/>
+          <w:b/>
+          <w:sz w:val="24"/>
+        </w:rPr>
+        <w:t>tdpeso</w:t>
+      </w:r>
+      <w:proofErr w:type="spellEnd"/>
+      <w:r>
+        <w:rPr>
+          <w:rFonts w:ascii="Arial" w:hAnsi="Arial" w:cs="Arial"/>
+          <w:b/>
+          <w:sz w:val="24"/>
+        </w:rPr>
+        <w:t xml:space="preserve"> e joga em var peso;</w:t>
+      </w:r>
+    </w:p>
+    <w:p>
+      <w:pPr>
+        <w:rPr>
+          <w:rFonts w:ascii="Arial" w:hAnsi="Arial" w:cs="Arial"/>
+          <w:b/>
+          <w:sz w:val="24"/>
+        </w:rPr>
+      </w:pPr>
+      <w:proofErr w:type="gramStart"/>
+      <w:r>
+        <w:rPr>
+          <w:rFonts w:ascii="Arial" w:hAnsi="Arial" w:cs="Arial"/>
+          <w:b/>
+          <w:sz w:val="24"/>
+        </w:rPr>
+        <w:t>var</w:t>
+      </w:r>
+      <w:proofErr w:type="gramEnd"/>
+      <w:r>
+        <w:rPr>
+          <w:rFonts w:ascii="Arial" w:hAnsi="Arial" w:cs="Arial"/>
+          <w:b/>
+          <w:sz w:val="24"/>
+        </w:rPr>
+        <w:t xml:space="preserve"> peso = </w:t>
+      </w:r>
+      <w:proofErr w:type="spellStart"/>
+      <w:r>
+        <w:rPr>
+          <w:rFonts w:ascii="Arial" w:hAnsi="Arial" w:cs="Arial"/>
+          <w:b/>
+          <w:sz w:val="24"/>
+        </w:rPr>
+        <w:t>tdPeso.textContent</w:t>
+      </w:r>
+      <w:proofErr w:type="spellEnd"/>
+      <w:r>
+        <w:rPr>
+          <w:rFonts w:ascii="Arial" w:hAnsi="Arial" w:cs="Arial"/>
+          <w:b/>
+          <w:sz w:val="24"/>
+        </w:rPr>
+        <w:t>;</w:t>
+      </w:r>
+      <w:r>
+        <w:rPr>
+          <w:rFonts w:ascii="Arial" w:hAnsi="Arial" w:cs="Arial"/>
+          <w:b/>
+          <w:sz w:val="24"/>
+        </w:rPr>
+        <w:t xml:space="preserve"> </w:t>
+      </w:r>
+    </w:p>
+    <w:p>
+      <w:pPr>
+        <w:rPr>
+          <w:rFonts w:ascii="Arial" w:hAnsi="Arial" w:cs="Arial"/>
+          <w:b/>
+          <w:sz w:val="24"/>
+        </w:rPr>
+      </w:pPr>
+      <w:r>
+        <w:rPr>
+          <w:rFonts w:ascii="Arial" w:hAnsi="Arial" w:cs="Arial"/>
+          <w:b/>
+          <w:noProof/>
+          <w:sz w:val="24"/>
+          <w:lang w:eastAsia="pt-BR"/>
+        </w:rPr>
+        <w:drawing>
+          <wp:inline distT="0" distB="0" distL="0" distR="0" wp14:anchorId="73DDD73B" wp14:editId="2096F2A3">
+            <wp:extent cx="3810000" cy="2724826"/>
+            <wp:effectExtent l="0" t="0" r="0" b="0"/>
+            <wp:docPr id="8" name="Imagem 8"/>
+            <wp:cNvGraphicFramePr>
+              <a:graphicFrameLocks xmlns:a="http://schemas.openxmlformats.org/drawingml/2006/main" noChangeAspect="1"/>
+            </wp:cNvGraphicFramePr>
+            <a:graphic xmlns:a="http://schemas.openxmlformats.org/drawingml/2006/main">
+              <a:graphicData uri="http://schemas.openxmlformats.org/drawingml/2006/picture">
+                <pic:pic xmlns:pic="http://schemas.openxmlformats.org/drawingml/2006/picture">
+                  <pic:nvPicPr>
+                    <pic:cNvPr id="0" name="Picture 2"/>
+                    <pic:cNvPicPr>
+                      <a:picLocks noChangeAspect="1" noChangeArrowheads="1"/>
+                    </pic:cNvPicPr>
+                  </pic:nvPicPr>
+                  <pic:blipFill>
+                    <a:blip r:embed="rId12">
+                      <a:extLst>
+                        <a:ext uri="{28A0092B-C50C-407E-A947-70E740481C1C}">
+                          <a14:useLocalDpi xmlns:a14="http://schemas.microsoft.com/office/drawing/2010/main" val="0"/>
+                        </a:ext>
+                      </a:extLst>
+                    </a:blip>
+                    <a:srcRect/>
+                    <a:stretch>
+                      <a:fillRect/>
+                    </a:stretch>
+                  </pic:blipFill>
+                  <pic:spPr bwMode="auto">
+                    <a:xfrm>
+                      <a:off x="0" y="0"/>
+                      <a:ext cx="3854732" cy="2756817"/>
+                    </a:xfrm>
+                    <a:prstGeom prst="rect">
+                      <a:avLst/>
+                    </a:prstGeom>
+                    <a:noFill/>
+                    <a:ln>
+                      <a:noFill/>
+                    </a:ln>
+                  </pic:spPr>
+                </pic:pic>
+              </a:graphicData>
+            </a:graphic>
+          </wp:inline>
+        </w:drawing>
+      </w:r>
+    </w:p>
+    <w:p>
+      <w:pPr>
+        <w:rPr>
+          <w:rFonts w:ascii="Arial" w:hAnsi="Arial" w:cs="Arial"/>
+          <w:b/>
+          <w:sz w:val="24"/>
+        </w:rPr>
+      </w:pPr>
+    </w:p>
+    <w:p>
+      <w:pPr>
+        <w:rPr>
+          <w:rFonts w:ascii="Arial" w:hAnsi="Arial" w:cs="Arial"/>
+          <w:b/>
+          <w:sz w:val="24"/>
+        </w:rPr>
+      </w:pPr>
+      <w:r>
+        <w:rPr>
+          <w:rFonts w:ascii="Arial" w:hAnsi="Arial" w:cs="Arial"/>
+          <w:b/>
+          <w:sz w:val="24"/>
+        </w:rPr>
+        <w:t>Criar um objeto</w:t>
+      </w:r>
+    </w:p>
+    <w:p>
+      <w:pPr>
+        <w:rPr>
+          <w:rFonts w:ascii="Arial" w:hAnsi="Arial" w:cs="Arial"/>
+          <w:b/>
+          <w:sz w:val="24"/>
+        </w:rPr>
+      </w:pPr>
+      <w:proofErr w:type="gramStart"/>
+      <w:r>
+        <w:rPr>
+          <w:rFonts w:ascii="Arial" w:hAnsi="Arial" w:cs="Arial"/>
+          <w:b/>
+          <w:sz w:val="24"/>
+        </w:rPr>
+        <w:t>var</w:t>
+      </w:r>
+      <w:proofErr w:type="gramEnd"/>
+      <w:r>
+        <w:rPr>
+          <w:rFonts w:ascii="Arial" w:hAnsi="Arial" w:cs="Arial"/>
+          <w:b/>
+          <w:sz w:val="24"/>
+        </w:rPr>
+        <w:t xml:space="preserve"> paciente = {"</w:t>
+      </w:r>
+      <w:proofErr w:type="spellStart"/>
+      <w:r>
+        <w:rPr>
+          <w:rFonts w:ascii="Arial" w:hAnsi="Arial" w:cs="Arial"/>
+          <w:b/>
+          <w:sz w:val="24"/>
+        </w:rPr>
+        <w:t>peso":peso</w:t>
+      </w:r>
+      <w:proofErr w:type="spellEnd"/>
+      <w:r>
+        <w:rPr>
+          <w:rFonts w:ascii="Arial" w:hAnsi="Arial" w:cs="Arial"/>
+          <w:b/>
+          <w:sz w:val="24"/>
+        </w:rPr>
+        <w:t>, "</w:t>
+      </w:r>
+      <w:proofErr w:type="spellStart"/>
+      <w:r>
+        <w:rPr>
+          <w:rFonts w:ascii="Arial" w:hAnsi="Arial" w:cs="Arial"/>
+          <w:b/>
+          <w:sz w:val="24"/>
+        </w:rPr>
+        <w:t>altura":altura</w:t>
+      </w:r>
+      <w:proofErr w:type="spellEnd"/>
+      <w:r>
+        <w:rPr>
+          <w:rFonts w:ascii="Arial" w:hAnsi="Arial" w:cs="Arial"/>
+          <w:b/>
+          <w:sz w:val="24"/>
+        </w:rPr>
+        <w:t xml:space="preserve"> };</w:t>
+      </w:r>
+    </w:p>
+    <w:p>
+      <w:pPr>
+        <w:rPr>
+          <w:rFonts w:ascii="Arial" w:hAnsi="Arial" w:cs="Arial"/>
+          <w:b/>
+          <w:sz w:val="24"/>
+        </w:rPr>
+      </w:pPr>
+    </w:p>
+    <w:p>
+      <w:pPr>
+        <w:rPr>
+          <w:rFonts w:ascii="Arial" w:hAnsi="Arial" w:cs="Arial"/>
+          <w:b/>
+          <w:sz w:val="24"/>
+        </w:rPr>
+      </w:pPr>
+      <w:r>
+        <w:rPr>
+          <w:rFonts w:ascii="Arial" w:hAnsi="Arial" w:cs="Arial"/>
+          <w:b/>
+          <w:sz w:val="24"/>
+        </w:rPr>
+        <w:t>Dar valor para o objeto</w:t>
+      </w:r>
+    </w:p>
+    <w:p>
+      <w:pPr>
+        <w:rPr>
+          <w:rFonts w:ascii="Arial" w:hAnsi="Arial" w:cs="Arial"/>
+          <w:b/>
+          <w:sz w:val="24"/>
+        </w:rPr>
+      </w:pPr>
+      <w:proofErr w:type="spellStart"/>
+      <w:r>
+        <w:rPr>
+          <w:rFonts w:ascii="Arial" w:hAnsi="Arial" w:cs="Arial"/>
+          <w:b/>
+          <w:sz w:val="24"/>
+        </w:rPr>
+        <w:t>paciente.peso</w:t>
+      </w:r>
+      <w:proofErr w:type="spellEnd"/>
+      <w:r>
+        <w:rPr>
+          <w:rFonts w:ascii="Arial" w:hAnsi="Arial" w:cs="Arial"/>
+          <w:b/>
+          <w:sz w:val="24"/>
+        </w:rPr>
+        <w:t>;// o peso do paciente</w:t>
+      </w:r>
+    </w:p>
+    <w:p>
+      <w:pPr>
+        <w:rPr>
+          <w:rFonts w:ascii="Arial" w:hAnsi="Arial" w:cs="Arial"/>
+          <w:b/>
+          <w:sz w:val="24"/>
+        </w:rPr>
+      </w:pPr>
+      <w:proofErr w:type="spellStart"/>
+      <w:r>
+        <w:rPr>
+          <w:rFonts w:ascii="Arial" w:hAnsi="Arial" w:cs="Arial"/>
+          <w:b/>
+          <w:sz w:val="24"/>
+        </w:rPr>
+        <w:t>paciente.altura</w:t>
+      </w:r>
+      <w:proofErr w:type="spellEnd"/>
+      <w:r>
+        <w:rPr>
+          <w:rFonts w:ascii="Arial" w:hAnsi="Arial" w:cs="Arial"/>
+          <w:b/>
+          <w:sz w:val="24"/>
+        </w:rPr>
+        <w:t xml:space="preserve">//a altura do </w:t>
+      </w:r>
+      <w:proofErr w:type="spellStart"/>
+      <w:r>
+        <w:rPr>
+          <w:rFonts w:ascii="Arial" w:hAnsi="Arial" w:cs="Arial"/>
+          <w:b/>
+          <w:sz w:val="24"/>
+        </w:rPr>
+        <w:t>pasciente</w:t>
+      </w:r>
+      <w:proofErr w:type="spellEnd"/>
+    </w:p>
+    <w:p>
+      <w:pPr>
+        <w:rPr>
+          <w:rFonts w:ascii="Arial" w:hAnsi="Arial" w:cs="Arial"/>
+          <w:b/>
+          <w:sz w:val="24"/>
+        </w:rPr>
+      </w:pPr>
+      <w:r>
+        <w:rPr>
+          <w:rFonts w:ascii="Arial" w:hAnsi="Arial" w:cs="Arial"/>
+          <w:b/>
+          <w:noProof/>
+          <w:sz w:val="24"/>
+          <w:lang w:eastAsia="pt-BR"/>
+        </w:rPr>
+        <w:drawing>
+          <wp:inline distT="0" distB="0" distL="0" distR="0">
+            <wp:extent cx="3267075" cy="571500"/>
+            <wp:effectExtent l="0" t="0" r="9525" b="0"/>
+            <wp:docPr id="9" name="Imagem 9"/>
+            <wp:cNvGraphicFramePr>
+              <a:graphicFrameLocks xmlns:a="http://schemas.openxmlformats.org/drawingml/2006/main" noChangeAspect="1"/>
+            </wp:cNvGraphicFramePr>
+            <a:graphic xmlns:a="http://schemas.openxmlformats.org/drawingml/2006/main">
+              <a:graphicData uri="http://schemas.openxmlformats.org/drawingml/2006/picture">
+                <pic:pic xmlns:pic="http://schemas.openxmlformats.org/drawingml/2006/picture">
+                  <pic:nvPicPr>
+                    <pic:cNvPr id="0" name="Picture 3"/>
+                    <pic:cNvPicPr>
+                      <a:picLocks noChangeAspect="1" noChangeArrowheads="1"/>
+                    </pic:cNvPicPr>
+                  </pic:nvPicPr>
+                  <pic:blipFill>
+                    <a:blip r:embed="rId13">
+                      <a:extLst>
+                        <a:ext uri="{28A0092B-C50C-407E-A947-70E740481C1C}">
+                          <a14:useLocalDpi xmlns:a14="http://schemas.microsoft.com/office/drawing/2010/main" val="0"/>
+                        </a:ext>
+                      </a:extLst>
+                    </a:blip>
+                    <a:srcRect/>
+                    <a:stretch>
+                      <a:fillRect/>
+                    </a:stretch>
+                  </pic:blipFill>
+                  <pic:spPr bwMode="auto">
+                    <a:xfrm>
+                      <a:off x="0" y="0"/>
+                      <a:ext cx="3267075" cy="571500"/>
+                    </a:xfrm>
+                    <a:prstGeom prst="rect">
+                      <a:avLst/>
+                    </a:prstGeom>
+                    <a:noFill/>
+                    <a:ln>
+                      <a:noFill/>
+                    </a:ln>
+                  </pic:spPr>
+                </pic:pic>
+              </a:graphicData>
+            </a:graphic>
+          </wp:inline>
+        </w:drawing>
+      </w:r>
+    </w:p>
+    <w:p>
+      <w:pPr>
+        <w:rPr>
+          <w:rFonts w:ascii="Arial" w:hAnsi="Arial" w:cs="Arial"/>
+          <w:b/>
+          <w:sz w:val="24"/>
+        </w:rPr>
+      </w:pPr>
+    </w:p>
+    <w:p>
+      <w:pPr>
+        <w:shd w:val="clear" w:color="auto" w:fill="FFFFFF"/>
+        <w:spacing w:before="600" w:after="0" w:line="240" w:lineRule="auto"/>
+        <w:jc w:val="both"/>
+        <w:outlineLvl w:val="1"/>
+        <w:rPr>
+          <w:rFonts w:ascii="Arial" w:eastAsia="Times New Roman" w:hAnsi="Arial" w:cs="Arial"/>
+          <w:b/>
+          <w:bCs/>
+          <w:sz w:val="30"/>
+          <w:szCs w:val="30"/>
+          <w:lang w:eastAsia="pt-BR"/>
+        </w:rPr>
+      </w:pPr>
+      <w:r>
+        <w:rPr>
+          <w:rFonts w:ascii="Arial" w:eastAsia="Times New Roman" w:hAnsi="Arial" w:cs="Arial"/>
+          <w:b/>
+          <w:bCs/>
+          <w:sz w:val="30"/>
+          <w:szCs w:val="30"/>
+          <w:lang w:eastAsia="pt-BR"/>
+        </w:rPr>
+        <w:t>O que é DOM e como usá-lo?</w:t>
+      </w:r>
+    </w:p>
+    <w:p>
+      <w:pPr>
+        <w:shd w:val="clear" w:color="auto" w:fill="FFFFFF"/>
+        <w:spacing w:after="0" w:line="408" w:lineRule="atLeast"/>
+        <w:jc w:val="both"/>
+        <w:rPr>
+          <w:rFonts w:ascii="Arial" w:eastAsia="Times New Roman" w:hAnsi="Arial" w:cs="Arial"/>
+          <w:sz w:val="26"/>
+          <w:szCs w:val="26"/>
+          <w:lang w:eastAsia="pt-BR"/>
+        </w:rPr>
+      </w:pPr>
+      <w:r>
+        <w:rPr>
+          <w:rFonts w:ascii="Arial" w:eastAsia="Times New Roman" w:hAnsi="Arial" w:cs="Arial"/>
+          <w:sz w:val="26"/>
+          <w:szCs w:val="26"/>
+          <w:lang w:eastAsia="pt-BR"/>
+        </w:rPr>
+        <w:t>DOM é um acrônimo para </w:t>
+      </w:r>
+      <w:proofErr w:type="spellStart"/>
+      <w:r>
+        <w:rPr>
+          <w:rFonts w:ascii="Arial" w:eastAsia="Times New Roman" w:hAnsi="Arial" w:cs="Arial"/>
+          <w:i/>
+          <w:iCs/>
+          <w:sz w:val="26"/>
+          <w:szCs w:val="26"/>
+          <w:lang w:eastAsia="pt-BR"/>
+        </w:rPr>
+        <w:t>Document</w:t>
+      </w:r>
+      <w:proofErr w:type="spellEnd"/>
+      <w:r>
+        <w:rPr>
+          <w:rFonts w:ascii="Arial" w:eastAsia="Times New Roman" w:hAnsi="Arial" w:cs="Arial"/>
+          <w:i/>
+          <w:iCs/>
+          <w:sz w:val="26"/>
+          <w:szCs w:val="26"/>
+          <w:lang w:eastAsia="pt-BR"/>
+        </w:rPr>
+        <w:t xml:space="preserve"> </w:t>
+      </w:r>
+      <w:proofErr w:type="spellStart"/>
+      <w:r>
+        <w:rPr>
+          <w:rFonts w:ascii="Arial" w:eastAsia="Times New Roman" w:hAnsi="Arial" w:cs="Arial"/>
+          <w:i/>
+          <w:iCs/>
+          <w:sz w:val="26"/>
+          <w:szCs w:val="26"/>
+          <w:lang w:eastAsia="pt-BR"/>
+        </w:rPr>
+        <w:t>Object</w:t>
+      </w:r>
+      <w:proofErr w:type="spellEnd"/>
+      <w:r>
+        <w:rPr>
+          <w:rFonts w:ascii="Arial" w:eastAsia="Times New Roman" w:hAnsi="Arial" w:cs="Arial"/>
+          <w:i/>
+          <w:iCs/>
+          <w:sz w:val="26"/>
+          <w:szCs w:val="26"/>
+          <w:lang w:eastAsia="pt-BR"/>
+        </w:rPr>
+        <w:t xml:space="preserve"> </w:t>
+      </w:r>
+      <w:proofErr w:type="spellStart"/>
+      <w:r>
+        <w:rPr>
+          <w:rFonts w:ascii="Arial" w:eastAsia="Times New Roman" w:hAnsi="Arial" w:cs="Arial"/>
+          <w:i/>
+          <w:iCs/>
+          <w:sz w:val="26"/>
+          <w:szCs w:val="26"/>
+          <w:lang w:eastAsia="pt-BR"/>
+        </w:rPr>
+        <w:t>Model</w:t>
+      </w:r>
+      <w:proofErr w:type="spellEnd"/>
+      <w:r>
+        <w:rPr>
+          <w:rFonts w:ascii="Arial" w:eastAsia="Times New Roman" w:hAnsi="Arial" w:cs="Arial"/>
+          <w:sz w:val="26"/>
+          <w:szCs w:val="26"/>
+          <w:lang w:eastAsia="pt-BR"/>
+        </w:rPr>
+        <w:t xml:space="preserve">, basicamente ele é uma representação de uma página </w:t>
+      </w:r>
+      <w:proofErr w:type="spellStart"/>
+      <w:r>
+        <w:rPr>
+          <w:rFonts w:ascii="Arial" w:eastAsia="Times New Roman" w:hAnsi="Arial" w:cs="Arial"/>
+          <w:sz w:val="26"/>
+          <w:szCs w:val="26"/>
+          <w:lang w:eastAsia="pt-BR"/>
+        </w:rPr>
+        <w:t>html</w:t>
+      </w:r>
+      <w:proofErr w:type="spellEnd"/>
+      <w:r>
+        <w:rPr>
+          <w:rFonts w:ascii="Arial" w:eastAsia="Times New Roman" w:hAnsi="Arial" w:cs="Arial"/>
+          <w:sz w:val="26"/>
+          <w:szCs w:val="26"/>
+          <w:lang w:eastAsia="pt-BR"/>
+        </w:rPr>
+        <w:t xml:space="preserve"> no mundo </w:t>
+      </w:r>
+      <w:proofErr w:type="spellStart"/>
+      <w:r>
+        <w:rPr>
+          <w:rFonts w:ascii="Arial" w:eastAsia="Times New Roman" w:hAnsi="Arial" w:cs="Arial"/>
+          <w:sz w:val="26"/>
+          <w:szCs w:val="26"/>
+          <w:lang w:eastAsia="pt-BR"/>
+        </w:rPr>
+        <w:t>Javascript</w:t>
+      </w:r>
+      <w:proofErr w:type="spellEnd"/>
+      <w:r>
+        <w:rPr>
+          <w:rFonts w:ascii="Arial" w:eastAsia="Times New Roman" w:hAnsi="Arial" w:cs="Arial"/>
+          <w:sz w:val="26"/>
+          <w:szCs w:val="26"/>
+          <w:lang w:eastAsia="pt-BR"/>
+        </w:rPr>
+        <w:t xml:space="preserve"> e pode ser acessado a partir da variável </w:t>
+      </w:r>
+      <w:proofErr w:type="spellStart"/>
+      <w:r>
+        <w:rPr>
+          <w:rFonts w:ascii="Courier New" w:eastAsia="Times New Roman" w:hAnsi="Courier New" w:cs="Courier New"/>
+          <w:sz w:val="20"/>
+          <w:szCs w:val="20"/>
+          <w:shd w:val="clear" w:color="auto" w:fill="F5F2F0"/>
+          <w:lang w:eastAsia="pt-BR"/>
+        </w:rPr>
+        <w:t>document</w:t>
+      </w:r>
+      <w:proofErr w:type="spellEnd"/>
+      <w:r>
+        <w:rPr>
+          <w:rFonts w:ascii="Arial" w:eastAsia="Times New Roman" w:hAnsi="Arial" w:cs="Arial"/>
+          <w:sz w:val="26"/>
+          <w:szCs w:val="26"/>
+          <w:lang w:eastAsia="pt-BR"/>
+        </w:rPr>
+        <w:t>, que representa a raiz de nossa página.</w:t>
+      </w:r>
+    </w:p>
+    <w:p>
+      <w:pPr>
+        <w:rPr>
+          <w:rFonts w:ascii="Arial" w:hAnsi="Arial" w:cs="Arial"/>
+          <w:b/>
+          <w:sz w:val="24"/>
+        </w:rPr>
+      </w:pPr>
+    </w:p>
+    <w:p>
+      <w:pPr>
+        <w:rPr>
+          <w:rFonts w:ascii="Arial" w:hAnsi="Arial" w:cs="Arial"/>
+          <w:b/>
+          <w:sz w:val="24"/>
+        </w:rPr>
+      </w:pPr>
+      <w:r>
+        <w:rPr>
+          <w:rFonts w:ascii="Arial" w:hAnsi="Arial" w:cs="Arial"/>
+          <w:b/>
+          <w:sz w:val="24"/>
+        </w:rPr>
+        <w:lastRenderedPageBreak/>
+        <w:t xml:space="preserve">AULA JAVA SCRIPT </w:t>
+      </w:r>
+      <w:r>
+        <w:rPr>
+          <w:rFonts w:ascii="Arial" w:hAnsi="Arial" w:cs="Arial"/>
+          <w:b/>
+          <w:sz w:val="24"/>
+        </w:rPr>
+        <w:t xml:space="preserve">4 – </w:t>
+      </w:r>
+      <w:proofErr w:type="spellStart"/>
+      <w:r>
+        <w:rPr>
+          <w:rFonts w:ascii="Arial" w:hAnsi="Arial" w:cs="Arial"/>
+          <w:b/>
+          <w:sz w:val="24"/>
+        </w:rPr>
+        <w:t>loopings</w:t>
+      </w:r>
+      <w:proofErr w:type="spellEnd"/>
+    </w:p>
+    <w:p>
+      <w:pPr>
+        <w:rPr>
+          <w:rFonts w:ascii="Arial" w:hAnsi="Arial" w:cs="Arial"/>
+          <w:b/>
+          <w:sz w:val="24"/>
+        </w:rPr>
+      </w:pPr>
+      <w:proofErr w:type="spellStart"/>
+      <w:r>
+        <w:rPr>
+          <w:rFonts w:ascii="Arial" w:hAnsi="Arial" w:cs="Arial"/>
+          <w:b/>
+          <w:sz w:val="24"/>
+        </w:rPr>
+        <w:t>While</w:t>
+      </w:r>
+      <w:proofErr w:type="spellEnd"/>
+      <w:r>
+        <w:rPr>
+          <w:rFonts w:ascii="Arial" w:hAnsi="Arial" w:cs="Arial"/>
+          <w:b/>
+          <w:sz w:val="24"/>
+        </w:rPr>
+        <w:t xml:space="preserve"> </w:t>
+      </w:r>
+    </w:p>
+    <w:p>
+      <w:pPr>
+        <w:rPr>
+          <w:rFonts w:ascii="Arial" w:hAnsi="Arial" w:cs="Arial"/>
+          <w:b/>
+          <w:sz w:val="24"/>
+        </w:rPr>
+      </w:pPr>
+      <w:r>
+        <w:rPr>
+          <w:rFonts w:ascii="Arial" w:hAnsi="Arial" w:cs="Arial"/>
+          <w:b/>
+          <w:noProof/>
+          <w:sz w:val="24"/>
+          <w:lang w:eastAsia="pt-BR"/>
+        </w:rPr>
+        <w:drawing>
+          <wp:inline distT="0" distB="0" distL="0" distR="0">
+            <wp:extent cx="4181475" cy="3790950"/>
+            <wp:effectExtent l="0" t="0" r="9525" b="0"/>
+            <wp:docPr id="10" name="Imagem 10"/>
+            <wp:cNvGraphicFramePr>
+              <a:graphicFrameLocks xmlns:a="http://schemas.openxmlformats.org/drawingml/2006/main" noChangeAspect="1"/>
+            </wp:cNvGraphicFramePr>
+            <a:graphic xmlns:a="http://schemas.openxmlformats.org/drawingml/2006/main">
+              <a:graphicData uri="http://schemas.openxmlformats.org/drawingml/2006/picture">
+                <pic:pic xmlns:pic="http://schemas.openxmlformats.org/drawingml/2006/picture">
+                  <pic:nvPicPr>
+                    <pic:cNvPr id="0" name="Picture 4"/>
+                    <pic:cNvPicPr>
+                      <a:picLocks noChangeAspect="1" noChangeArrowheads="1"/>
+                    </pic:cNvPicPr>
+                  </pic:nvPicPr>
+                  <pic:blipFill>
+                    <a:blip r:embed="rId14">
+                      <a:extLst>
+                        <a:ext uri="{28A0092B-C50C-407E-A947-70E740481C1C}">
+                          <a14:useLocalDpi xmlns:a14="http://schemas.microsoft.com/office/drawing/2010/main" val="0"/>
+                        </a:ext>
+                      </a:extLst>
+                    </a:blip>
+                    <a:srcRect/>
+                    <a:stretch>
+                      <a:fillRect/>
+                    </a:stretch>
+                  </pic:blipFill>
+                  <pic:spPr bwMode="auto">
+                    <a:xfrm>
+                      <a:off x="0" y="0"/>
+                      <a:ext cx="4181475" cy="3790950"/>
+                    </a:xfrm>
+                    <a:prstGeom prst="rect">
+                      <a:avLst/>
+                    </a:prstGeom>
+                    <a:noFill/>
+                    <a:ln>
+                      <a:noFill/>
+                    </a:ln>
+                  </pic:spPr>
+                </pic:pic>
+              </a:graphicData>
+            </a:graphic>
+          </wp:inline>
+        </w:drawing>
+      </w:r>
+    </w:p>
+    <w:p>
+      <w:pPr>
+        <w:rPr>
+          <w:rFonts w:ascii="Arial" w:hAnsi="Arial" w:cs="Arial"/>
+          <w:b/>
+          <w:sz w:val="24"/>
+        </w:rPr>
+      </w:pPr>
+      <w:r>
+        <w:rPr>
+          <w:rFonts w:ascii="Arial" w:hAnsi="Arial" w:cs="Arial"/>
+          <w:b/>
+          <w:sz w:val="24"/>
+        </w:rPr>
+        <w:t xml:space="preserve">For </w:t>
+      </w:r>
+    </w:p>
+    <w:p>
+      <w:pPr>
+        <w:rPr>
+          <w:rFonts w:ascii="Arial" w:hAnsi="Arial" w:cs="Arial"/>
+          <w:b/>
+          <w:sz w:val="24"/>
+        </w:rPr>
+      </w:pPr>
+      <w:r>
+        <w:rPr>
+          <w:rFonts w:ascii="Arial" w:hAnsi="Arial" w:cs="Arial"/>
+          <w:b/>
+          <w:noProof/>
+          <w:sz w:val="24"/>
+          <w:lang w:eastAsia="pt-BR"/>
+        </w:rPr>
+        <w:drawing>
+          <wp:inline distT="0" distB="0" distL="0" distR="0">
+            <wp:extent cx="5391150" cy="1600200"/>
+            <wp:effectExtent l="0" t="0" r="0" b="0"/>
+            <wp:docPr id="11" name="Imagem 11"/>
+            <wp:cNvGraphicFramePr>
+              <a:graphicFrameLocks xmlns:a="http://schemas.openxmlformats.org/drawingml/2006/main" noChangeAspect="1"/>
+            </wp:cNvGraphicFramePr>
+            <a:graphic xmlns:a="http://schemas.openxmlformats.org/drawingml/2006/main">
+              <a:graphicData uri="http://schemas.openxmlformats.org/drawingml/2006/picture">
+                <pic:pic xmlns:pic="http://schemas.openxmlformats.org/drawingml/2006/picture">
+                  <pic:nvPicPr>
+                    <pic:cNvPr id="0" name="Picture 5"/>
+                    <pic:cNvPicPr>
+                      <a:picLocks noChangeAspect="1" noChangeArrowheads="1"/>
+                    </pic:cNvPicPr>
+                  </pic:nvPicPr>
+                  <pic:blipFill>
+                    <a:blip r:embed="rId15">
+                      <a:extLst>
+                        <a:ext uri="{28A0092B-C50C-407E-A947-70E740481C1C}">
+                          <a14:useLocalDpi xmlns:a14="http://schemas.microsoft.com/office/drawing/2010/main" val="0"/>
+                        </a:ext>
+                      </a:extLst>
+                    </a:blip>
+                    <a:srcRect/>
+                    <a:stretch>
+                      <a:fillRect/>
+                    </a:stretch>
+                  </pic:blipFill>
+                  <pic:spPr bwMode="auto">
+                    <a:xfrm>
+                      <a:off x="0" y="0"/>
+                      <a:ext cx="5391150" cy="1600200"/>
+                    </a:xfrm>
+                    <a:prstGeom prst="rect">
+                      <a:avLst/>
+                    </a:prstGeom>
+                    <a:noFill/>
+                    <a:ln>
+                      <a:noFill/>
+                    </a:ln>
+                  </pic:spPr>
+                </pic:pic>
+              </a:graphicData>
+            </a:graphic>
+          </wp:inline>
+        </w:drawing>
+      </w:r>
+    </w:p>
+    <w:p>
+      <w:pPr>
+        <w:rPr>
+          <w:rFonts w:ascii="Arial" w:hAnsi="Arial" w:cs="Arial"/>
+          <w:b/>
+          <w:sz w:val="24"/>
+        </w:rPr>
+      </w:pPr>
+    </w:p>
+    <w:p>
+      <w:pPr>
+        <w:rPr>
+          <w:rFonts w:ascii="Arial" w:hAnsi="Arial" w:cs="Arial"/>
+          <w:b/>
+          <w:sz w:val="24"/>
+        </w:rPr>
+      </w:pPr>
+    </w:p>
+    <w:p>
+      <w:pPr>
+        <w:rPr>
+          <w:rFonts w:ascii="Arial" w:hAnsi="Arial" w:cs="Arial"/>
+          <w:b/>
+          <w:sz w:val="24"/>
+        </w:rPr>
+      </w:pPr>
+    </w:p>
+    <w:p>
+      <w:pPr>
+        <w:rPr>
+          <w:rFonts w:ascii="Arial" w:hAnsi="Arial" w:cs="Arial"/>
+          <w:b/>
+          <w:sz w:val="24"/>
+        </w:rPr>
+      </w:pPr>
+    </w:p>
+    <w:p>
+      <w:pPr>
+        <w:rPr>
+          <w:rFonts w:ascii="Arial" w:hAnsi="Arial" w:cs="Arial"/>
+          <w:b/>
+          <w:sz w:val="24"/>
+        </w:rPr>
+      </w:pPr>
+    </w:p>
+    <w:p>
+      <w:pPr>
+        <w:rPr>
+          <w:rFonts w:ascii="Arial" w:hAnsi="Arial" w:cs="Arial"/>
+          <w:b/>
+          <w:sz w:val="24"/>
+        </w:rPr>
+      </w:pPr>
+    </w:p>
+    <w:p>
+      <w:pPr>
+        <w:rPr>
+          <w:rFonts w:ascii="Arial" w:hAnsi="Arial" w:cs="Arial"/>
+          <w:b/>
+          <w:sz w:val="24"/>
+        </w:rPr>
+      </w:pPr>
+    </w:p>
+    <w:p>
+      <w:pPr>
+        <w:rPr>
+          <w:rFonts w:ascii="Arial" w:hAnsi="Arial" w:cs="Arial"/>
+          <w:b/>
+          <w:sz w:val="24"/>
+        </w:rPr>
+      </w:pPr>
+      <w:r>
+        <w:rPr>
+          <w:rFonts w:ascii="Arial" w:hAnsi="Arial" w:cs="Arial"/>
+          <w:b/>
+          <w:sz w:val="24"/>
+        </w:rPr>
+        <w:lastRenderedPageBreak/>
+        <w:tab/>
+        <w:t>Index.html (Parte 1)</w:t>
+      </w:r>
+    </w:p>
+    <w:p>
+      <w:pPr>
+        <w:rPr>
+          <w:rFonts w:ascii="Arial" w:hAnsi="Arial" w:cs="Arial"/>
+          <w:b/>
+          <w:sz w:val="24"/>
+        </w:rPr>
+      </w:pPr>
+      <w:r>
+        <w:rPr>
+          <w:noProof/>
+          <w:lang w:eastAsia="pt-BR"/>
+        </w:rPr>
+        <w:drawing>
+          <wp:inline distT="0" distB="0" distL="0" distR="0" wp14:anchorId="6C039F3B" wp14:editId="62CAAB69">
+            <wp:extent cx="5400040" cy="3035935"/>
+            <wp:effectExtent l="0" t="0" r="0" b="0"/>
+            <wp:docPr id="16" name="Imagem 16"/>
+            <wp:cNvGraphicFramePr>
+              <a:graphicFrameLocks xmlns:a="http://schemas.openxmlformats.org/drawingml/2006/main" noChangeAspect="1"/>
+            </wp:cNvGraphicFramePr>
+            <a:graphic xmlns:a="http://schemas.openxmlformats.org/drawingml/2006/main">
+              <a:graphicData uri="http://schemas.openxmlformats.org/drawingml/2006/picture">
+                <pic:pic xmlns:pic="http://schemas.openxmlformats.org/drawingml/2006/picture">
+                  <pic:nvPicPr>
+                    <pic:cNvPr id="1" name=""/>
+                    <pic:cNvPicPr/>
+                  </pic:nvPicPr>
+                  <pic:blipFill>
+                    <a:blip r:embed="rId16"/>
+                    <a:stretch>
+                      <a:fillRect/>
+                    </a:stretch>
+                  </pic:blipFill>
+                  <pic:spPr>
+                    <a:xfrm>
+                      <a:off x="0" y="0"/>
+                      <a:ext cx="5400040" cy="3035935"/>
+                    </a:xfrm>
+                    <a:prstGeom prst="rect">
+                      <a:avLst/>
+                    </a:prstGeom>
+                  </pic:spPr>
+                </pic:pic>
+              </a:graphicData>
+            </a:graphic>
+          </wp:inline>
+        </w:drawing>
+      </w:r>
+    </w:p>
+    <w:p>
+      <w:pPr>
+        <w:rPr>
+          <w:rFonts w:ascii="Arial" w:hAnsi="Arial" w:cs="Arial"/>
+          <w:b/>
+          <w:sz w:val="24"/>
+        </w:rPr>
+      </w:pPr>
+      <w:r>
+        <w:rPr>
+          <w:rFonts w:ascii="Arial" w:hAnsi="Arial" w:cs="Arial"/>
+          <w:b/>
+          <w:sz w:val="24"/>
+        </w:rPr>
+        <w:tab/>
+      </w:r>
+      <w:r>
+        <w:rPr>
+          <w:rFonts w:ascii="Arial" w:hAnsi="Arial" w:cs="Arial"/>
+          <w:b/>
+          <w:sz w:val="24"/>
+        </w:rPr>
+        <w:t xml:space="preserve">Index.html (Parte </w:t>
+      </w:r>
+      <w:r>
+        <w:rPr>
+          <w:rFonts w:ascii="Arial" w:hAnsi="Arial" w:cs="Arial"/>
+          <w:b/>
+          <w:sz w:val="24"/>
+        </w:rPr>
+        <w:t>2</w:t>
+      </w:r>
+      <w:r>
+        <w:rPr>
+          <w:rFonts w:ascii="Arial" w:hAnsi="Arial" w:cs="Arial"/>
+          <w:b/>
+          <w:sz w:val="24"/>
+        </w:rPr>
+        <w:t>)</w:t>
+      </w:r>
+    </w:p>
+    <w:p>
+      <w:pPr>
+        <w:rPr>
+          <w:rFonts w:ascii="Arial" w:hAnsi="Arial" w:cs="Arial"/>
+          <w:b/>
+          <w:sz w:val="24"/>
+        </w:rPr>
+      </w:pPr>
+      <w:r>
+        <w:rPr>
+          <w:noProof/>
+          <w:lang w:eastAsia="pt-BR"/>
+        </w:rPr>
+        <w:drawing>
+          <wp:inline distT="0" distB="0" distL="0" distR="0" wp14:anchorId="3E64CD1D" wp14:editId="217F4B8C">
+            <wp:extent cx="5400040" cy="3035935"/>
+            <wp:effectExtent l="0" t="0" r="0" b="0"/>
+            <wp:docPr id="17" name="Imagem 17"/>
+            <wp:cNvGraphicFramePr>
+              <a:graphicFrameLocks xmlns:a="http://schemas.openxmlformats.org/drawingml/2006/main" noChangeAspect="1"/>
+            </wp:cNvGraphicFramePr>
+            <a:graphic xmlns:a="http://schemas.openxmlformats.org/drawingml/2006/main">
+              <a:graphicData uri="http://schemas.openxmlformats.org/drawingml/2006/picture">
+                <pic:pic xmlns:pic="http://schemas.openxmlformats.org/drawingml/2006/picture">
+                  <pic:nvPicPr>
+                    <pic:cNvPr id="1" name=""/>
+                    <pic:cNvPicPr/>
+                  </pic:nvPicPr>
+                  <pic:blipFill>
+                    <a:blip r:embed="rId17"/>
+                    <a:stretch>
+                      <a:fillRect/>
+                    </a:stretch>
+                  </pic:blipFill>
+                  <pic:spPr>
+                    <a:xfrm>
+                      <a:off x="0" y="0"/>
+                      <a:ext cx="5400040" cy="3035935"/>
+                    </a:xfrm>
+                    <a:prstGeom prst="rect">
+                      <a:avLst/>
+                    </a:prstGeom>
+                  </pic:spPr>
+                </pic:pic>
+              </a:graphicData>
+            </a:graphic>
+          </wp:inline>
+        </w:drawing>
+      </w:r>
+    </w:p>
+    <w:p>
+      <w:pPr>
+        <w:rPr>
+          <w:rFonts w:ascii="Arial" w:hAnsi="Arial" w:cs="Arial"/>
+          <w:b/>
+          <w:sz w:val="24"/>
+        </w:rPr>
+      </w:pPr>
+    </w:p>
+    <w:p>
+      <w:pPr>
+        <w:rPr>
+          <w:rFonts w:ascii="Arial" w:hAnsi="Arial" w:cs="Arial"/>
+          <w:b/>
+          <w:sz w:val="24"/>
+        </w:rPr>
+      </w:pPr>
+    </w:p>
+    <w:p>
+      <w:pPr>
+        <w:rPr>
+          <w:rFonts w:ascii="Arial" w:hAnsi="Arial" w:cs="Arial"/>
+          <w:b/>
+          <w:sz w:val="24"/>
+        </w:rPr>
+      </w:pPr>
+    </w:p>
+    <w:p>
+      <w:pPr>
+        <w:rPr>
+          <w:rFonts w:ascii="Arial" w:hAnsi="Arial" w:cs="Arial"/>
+          <w:b/>
+          <w:sz w:val="24"/>
+        </w:rPr>
+      </w:pPr>
+    </w:p>
+    <w:p>
+      <w:pPr>
+        <w:rPr>
+          <w:rFonts w:ascii="Arial" w:hAnsi="Arial" w:cs="Arial"/>
+          <w:b/>
+          <w:sz w:val="24"/>
+        </w:rPr>
+      </w:pPr>
+    </w:p>
+    <w:p>
+      <w:pPr>
+        <w:rPr>
+          <w:rFonts w:ascii="Arial" w:hAnsi="Arial" w:cs="Arial"/>
+          <w:b/>
+          <w:sz w:val="24"/>
+        </w:rPr>
+      </w:pPr>
+    </w:p>
+    <w:p>
+      <w:pPr>
+        <w:rPr>
+          <w:rFonts w:ascii="Arial" w:hAnsi="Arial" w:cs="Arial"/>
+          <w:b/>
+          <w:sz w:val="24"/>
+        </w:rPr>
+      </w:pPr>
+    </w:p>
+    <w:p>
+      <w:pPr>
+        <w:rPr>
+          <w:rFonts w:ascii="Arial" w:hAnsi="Arial" w:cs="Arial"/>
+          <w:b/>
+          <w:sz w:val="24"/>
+        </w:rPr>
+      </w:pPr>
+      <w:proofErr w:type="spellStart"/>
+      <w:r>
+        <w:rPr>
+          <w:rFonts w:ascii="Arial" w:hAnsi="Arial" w:cs="Arial"/>
+          <w:b/>
+          <w:sz w:val="24"/>
+        </w:rPr>
+        <w:t>Calculaimc</w:t>
+      </w:r>
+      <w:proofErr w:type="spellEnd"/>
+    </w:p>
+    <w:p>
+      <w:pPr>
+        <w:rPr>
+          <w:rFonts w:ascii="Arial" w:hAnsi="Arial" w:cs="Arial"/>
+          <w:b/>
+          <w:sz w:val="24"/>
+        </w:rPr>
+      </w:pPr>
+      <w:r>
+        <w:rPr>
+          <w:noProof/>
+          <w:lang w:eastAsia="pt-BR"/>
+        </w:rPr>
+        <w:drawing>
+          <wp:inline distT="0" distB="0" distL="0" distR="0" wp14:anchorId="095C1260" wp14:editId="17677F2A">
+            <wp:extent cx="5400040" cy="3035935"/>
+            <wp:effectExtent l="0" t="0" r="0" b="0"/>
+            <wp:docPr id="15" name="Imagem 15"/>
+            <wp:cNvGraphicFramePr>
+              <a:graphicFrameLocks xmlns:a="http://schemas.openxmlformats.org/drawingml/2006/main" noChangeAspect="1"/>
+            </wp:cNvGraphicFramePr>
+            <a:graphic xmlns:a="http://schemas.openxmlformats.org/drawingml/2006/main">
+              <a:graphicData uri="http://schemas.openxmlformats.org/drawingml/2006/picture">
+                <pic:pic xmlns:pic="http://schemas.openxmlformats.org/drawingml/2006/picture">
+                  <pic:nvPicPr>
+                    <pic:cNvPr id="1" name=""/>
+                    <pic:cNvPicPr/>
+                  </pic:nvPicPr>
+                  <pic:blipFill>
+                    <a:blip r:embed="rId18"/>
+                    <a:stretch>
+                      <a:fillRect/>
+                    </a:stretch>
+                  </pic:blipFill>
+                  <pic:spPr>
+                    <a:xfrm>
+                      <a:off x="0" y="0"/>
+                      <a:ext cx="5400040" cy="3035935"/>
+                    </a:xfrm>
+                    <a:prstGeom prst="rect">
+                      <a:avLst/>
+                    </a:prstGeom>
+                  </pic:spPr>
+                </pic:pic>
+              </a:graphicData>
+            </a:graphic>
+          </wp:inline>
+        </w:drawing>
+      </w:r>
+    </w:p>
+    <w:p>
+      <w:pPr>
+        <w:rPr>
+          <w:rFonts w:ascii="Arial" w:hAnsi="Arial" w:cs="Arial"/>
+          <w:b/>
+          <w:sz w:val="24"/>
+        </w:rPr>
+      </w:pPr>
+    </w:p>
+    <w:p>
+      <w:pPr>
+        <w:rPr>
+          <w:rFonts w:ascii="Arial" w:hAnsi="Arial" w:cs="Arial"/>
+          <w:b/>
+          <w:sz w:val="24"/>
+        </w:rPr>
+      </w:pPr>
+      <w:r>
+        <w:rPr>
+          <w:rFonts w:ascii="Arial" w:hAnsi="Arial" w:cs="Arial"/>
+          <w:b/>
+          <w:sz w:val="24"/>
+        </w:rPr>
+        <w:t xml:space="preserve">Calculo que coloca na tela o valor </w:t>
+      </w:r>
+    </w:p>
+    <w:p>
+      <w:pPr>
+        <w:rPr>
+          <w:rFonts w:ascii="Arial" w:hAnsi="Arial" w:cs="Arial"/>
+          <w:b/>
+          <w:sz w:val="24"/>
+        </w:rPr>
+      </w:pPr>
+      <w:r>
+        <w:rPr>
+          <w:rFonts w:ascii="Arial" w:hAnsi="Arial" w:cs="Arial"/>
+          <w:b/>
+          <w:noProof/>
+          <w:sz w:val="24"/>
+          <w:lang w:eastAsia="pt-BR"/>
+        </w:rPr>
+        <w:drawing>
+          <wp:inline distT="0" distB="0" distL="0" distR="0">
+            <wp:extent cx="4467225" cy="1381125"/>
+            <wp:effectExtent l="0" t="0" r="9525" b="9525"/>
+            <wp:docPr id="18" name="Imagem 18"/>
+            <wp:cNvGraphicFramePr>
+              <a:graphicFrameLocks xmlns:a="http://schemas.openxmlformats.org/drawingml/2006/main" noChangeAspect="1"/>
+            </wp:cNvGraphicFramePr>
+            <a:graphic xmlns:a="http://schemas.openxmlformats.org/drawingml/2006/main">
+              <a:graphicData uri="http://schemas.openxmlformats.org/drawingml/2006/picture">
+                <pic:pic xmlns:pic="http://schemas.openxmlformats.org/drawingml/2006/picture">
+                  <pic:nvPicPr>
+                    <pic:cNvPr id="0" name="Picture 1"/>
+                    <pic:cNvPicPr>
+                      <a:picLocks noChangeAspect="1" noChangeArrowheads="1"/>
+                    </pic:cNvPicPr>
+                  </pic:nvPicPr>
+                  <pic:blipFill>
+                    <a:blip r:embed="rId19">
+                      <a:extLst>
+                        <a:ext uri="{28A0092B-C50C-407E-A947-70E740481C1C}">
+                          <a14:useLocalDpi xmlns:a14="http://schemas.microsoft.com/office/drawing/2010/main" val="0"/>
+                        </a:ext>
+                      </a:extLst>
+                    </a:blip>
+                    <a:srcRect/>
+                    <a:stretch>
+                      <a:fillRect/>
+                    </a:stretch>
+                  </pic:blipFill>
+                  <pic:spPr bwMode="auto">
+                    <a:xfrm>
+                      <a:off x="0" y="0"/>
+                      <a:ext cx="4467225" cy="1381125"/>
+                    </a:xfrm>
+                    <a:prstGeom prst="rect">
+                      <a:avLst/>
+                    </a:prstGeom>
+                    <a:noFill/>
+                    <a:ln>
+                      <a:noFill/>
+                    </a:ln>
+                  </pic:spPr>
+                </pic:pic>
+              </a:graphicData>
+            </a:graphic>
+          </wp:inline>
+        </w:drawing>
+      </w:r>
       <w:bookmarkStart w:id="0" w:name="_GoBack"/>
       <w:bookmarkEnd w:id="0"/>
+    </w:p>
+    <w:p>
+      <w:pPr>
+        <w:rPr>
+          <w:rFonts w:ascii="Arial" w:hAnsi="Arial" w:cs="Arial"/>
+          <w:b/>
+          <w:sz w:val="24"/>
+        </w:rPr>
+      </w:pPr>
     </w:p>
     <w:sectPr>
       <w:pgSz w:w="11906" w:h="16838"/>
@@ -1554,6 +3181,26 @@
     <w:name w:val="Normal"/>
     <w:qFormat/>
   </w:style>
+  <w:style w:type="paragraph" w:styleId="Ttulo2">
+    <w:name w:val="heading 2"/>
+    <w:basedOn w:val="Normal"/>
+    <w:link w:val="Ttulo2Char"/>
+    <w:uiPriority w:val="9"/>
+    <w:qFormat/>
+    <w:rsid w:val="00C64786"/>
+    <w:pPr>
+      <w:spacing w:before="100" w:beforeAutospacing="1" w:after="100" w:afterAutospacing="1" w:line="240" w:lineRule="auto"/>
+      <w:outlineLvl w:val="1"/>
+    </w:pPr>
+    <w:rPr>
+      <w:rFonts w:ascii="Times New Roman" w:eastAsia="Times New Roman" w:hAnsi="Times New Roman" w:cs="Times New Roman"/>
+      <w:b/>
+      <w:bCs/>
+      <w:sz w:val="36"/>
+      <w:szCs w:val="36"/>
+      <w:lang w:eastAsia="pt-BR"/>
+    </w:rPr>
+  </w:style>
   <w:style w:type="character" w:default="1" w:styleId="Fontepargpadro">
     <w:name w:val="Default Paragraph Font"/>
     <w:uiPriority w:val="1"/>
@@ -1625,6 +3272,62 @@
     <w:rPr>
       <w:b/>
       <w:bCs/>
+    </w:rPr>
+  </w:style>
+  <w:style w:type="character" w:customStyle="1" w:styleId="Ttulo2Char">
+    <w:name w:val="Título 2 Char"/>
+    <w:basedOn w:val="Fontepargpadro"/>
+    <w:link w:val="Ttulo2"/>
+    <w:uiPriority w:val="9"/>
+    <w:rsid w:val="00C64786"/>
+    <w:rPr>
+      <w:rFonts w:ascii="Times New Roman" w:eastAsia="Times New Roman" w:hAnsi="Times New Roman" w:cs="Times New Roman"/>
+      <w:b/>
+      <w:bCs/>
+      <w:sz w:val="36"/>
+      <w:szCs w:val="36"/>
+      <w:lang w:eastAsia="pt-BR"/>
+    </w:rPr>
+  </w:style>
+  <w:style w:type="paragraph" w:styleId="NormalWeb">
+    <w:name w:val="Normal (Web)"/>
+    <w:basedOn w:val="Normal"/>
+    <w:uiPriority w:val="99"/>
+    <w:semiHidden/>
+    <w:unhideWhenUsed/>
+    <w:rsid w:val="00C64786"/>
+    <w:pPr>
+      <w:spacing w:before="100" w:beforeAutospacing="1" w:after="100" w:afterAutospacing="1" w:line="240" w:lineRule="auto"/>
+    </w:pPr>
+    <w:rPr>
+      <w:rFonts w:ascii="Times New Roman" w:eastAsia="Times New Roman" w:hAnsi="Times New Roman" w:cs="Times New Roman"/>
+      <w:sz w:val="24"/>
+      <w:szCs w:val="24"/>
+      <w:lang w:eastAsia="pt-BR"/>
+    </w:rPr>
+  </w:style>
+  <w:style w:type="character" w:styleId="nfase">
+    <w:name w:val="Emphasis"/>
+    <w:basedOn w:val="Fontepargpadro"/>
+    <w:uiPriority w:val="20"/>
+    <w:qFormat/>
+    <w:rsid w:val="00C64786"/>
+    <w:rPr>
+      <w:i/>
+      <w:iCs/>
+    </w:rPr>
+  </w:style>
+  <w:style w:type="character" w:styleId="CdigoHTML">
+    <w:name w:val="HTML Code"/>
+    <w:basedOn w:val="Fontepargpadro"/>
+    <w:uiPriority w:val="99"/>
+    <w:semiHidden/>
+    <w:unhideWhenUsed/>
+    <w:rsid w:val="00C64786"/>
+    <w:rPr>
+      <w:rFonts w:ascii="Courier New" w:eastAsia="Times New Roman" w:hAnsi="Courier New" w:cs="Courier New"/>
+      <w:sz w:val="20"/>
+      <w:szCs w:val="20"/>
     </w:rPr>
   </w:style>
 </w:styles>
@@ -1920,7 +3623,7 @@
 </file>
 
 <file path=customXml/itemProps1.xml><?xml version="1.0" encoding="utf-8"?>
-<ds:datastoreItem xmlns:ds="http://schemas.openxmlformats.org/officeDocument/2006/customXml" ds:itemID="{408C36E0-2984-4CB5-957B-35403B0DE4F3}">
+<ds:datastoreItem xmlns:ds="http://schemas.openxmlformats.org/officeDocument/2006/customXml" ds:itemID="{30C56F09-033E-4D7F-93D4-36AE9E1DE31B}">
   <ds:schemaRefs>
     <ds:schemaRef ds:uri="http://schemas.openxmlformats.org/officeDocument/2006/bibliography"/>
   </ds:schemaRefs>

</xml_diff>

<commit_message>
Aula 5 JS Funcoes
</commit_message>
<xml_diff>
--- a/Tutotial  JavaScript.docx
+++ b/Tutotial  JavaScript.docx
@@ -2466,30 +2466,7 @@
           <w:sz w:val="24"/>
         </w:rPr>
         <w:tab/>
-      </w:r>
-      <w:r>
-        <w:rPr>
-          <w:rFonts w:ascii="Arial" w:hAnsi="Arial" w:cs="Arial"/>
-          <w:b/>
-          <w:sz w:val="24"/>
-        </w:rPr>
-        <w:t xml:space="preserve">Index.html (Parte </w:t>
-      </w:r>
-      <w:r>
-        <w:rPr>
-          <w:rFonts w:ascii="Arial" w:hAnsi="Arial" w:cs="Arial"/>
-          <w:b/>
-          <w:sz w:val="24"/>
-        </w:rPr>
-        <w:t>2</w:t>
-      </w:r>
-      <w:r>
-        <w:rPr>
-          <w:rFonts w:ascii="Arial" w:hAnsi="Arial" w:cs="Arial"/>
-          <w:b/>
-          <w:sz w:val="24"/>
-        </w:rPr>
-        <w:t>)</w:t>
+        <w:t>Index.html (Parte 2)</w:t>
       </w:r>
     </w:p>
     <w:p>
@@ -2765,6 +2742,234 @@
           </wp:inline>
         </w:drawing>
       </w:r>
+    </w:p>
+    <w:p>
+      <w:pPr>
+        <w:rPr>
+          <w:rFonts w:ascii="Arial" w:hAnsi="Arial" w:cs="Arial"/>
+          <w:b/>
+          <w:sz w:val="24"/>
+        </w:rPr>
+      </w:pPr>
+    </w:p>
+    <w:p>
+      <w:pPr>
+        <w:rPr>
+          <w:rFonts w:ascii="Arial" w:hAnsi="Arial" w:cs="Arial"/>
+          <w:b/>
+          <w:sz w:val="24"/>
+        </w:rPr>
+      </w:pPr>
+    </w:p>
+    <w:p>
+      <w:pPr>
+        <w:rPr>
+          <w:rFonts w:ascii="Arial" w:hAnsi="Arial" w:cs="Arial"/>
+          <w:b/>
+          <w:sz w:val="24"/>
+        </w:rPr>
+      </w:pPr>
+    </w:p>
+    <w:p>
+      <w:pPr>
+        <w:rPr>
+          <w:rFonts w:ascii="Arial" w:hAnsi="Arial" w:cs="Arial"/>
+          <w:b/>
+          <w:sz w:val="24"/>
+        </w:rPr>
+      </w:pPr>
+    </w:p>
+    <w:p>
+      <w:pPr>
+        <w:rPr>
+          <w:rFonts w:ascii="Arial" w:hAnsi="Arial" w:cs="Arial"/>
+          <w:b/>
+          <w:sz w:val="24"/>
+        </w:rPr>
+      </w:pPr>
+    </w:p>
+    <w:p>
+      <w:pPr>
+        <w:rPr>
+          <w:rFonts w:ascii="Arial" w:hAnsi="Arial" w:cs="Arial"/>
+          <w:b/>
+          <w:sz w:val="24"/>
+        </w:rPr>
+      </w:pPr>
+    </w:p>
+    <w:p>
+      <w:pPr>
+        <w:rPr>
+          <w:rFonts w:ascii="Arial" w:hAnsi="Arial" w:cs="Arial"/>
+          <w:b/>
+          <w:sz w:val="24"/>
+        </w:rPr>
+      </w:pPr>
+    </w:p>
+    <w:p>
+      <w:pPr>
+        <w:rPr>
+          <w:rFonts w:ascii="Arial" w:hAnsi="Arial" w:cs="Arial"/>
+          <w:b/>
+          <w:sz w:val="24"/>
+        </w:rPr>
+      </w:pPr>
+    </w:p>
+    <w:p>
+      <w:pPr>
+        <w:rPr>
+          <w:rFonts w:ascii="Arial" w:hAnsi="Arial" w:cs="Arial"/>
+          <w:b/>
+          <w:sz w:val="24"/>
+        </w:rPr>
+      </w:pPr>
+    </w:p>
+    <w:p>
+      <w:pPr>
+        <w:rPr>
+          <w:rFonts w:ascii="Arial" w:hAnsi="Arial" w:cs="Arial"/>
+          <w:b/>
+          <w:sz w:val="24"/>
+        </w:rPr>
+      </w:pPr>
+      <w:r>
+        <w:rPr>
+          <w:rFonts w:ascii="Arial" w:hAnsi="Arial" w:cs="Arial"/>
+          <w:b/>
+          <w:sz w:val="24"/>
+        </w:rPr>
+        <w:lastRenderedPageBreak/>
+        <w:t>AULA JAVA SCRIPT</w:t>
+      </w:r>
+      <w:r>
+        <w:rPr>
+          <w:rFonts w:ascii="Arial" w:hAnsi="Arial" w:cs="Arial"/>
+          <w:b/>
+          <w:sz w:val="24"/>
+        </w:rPr>
+        <w:t xml:space="preserve"> 5</w:t>
+      </w:r>
+      <w:r>
+        <w:rPr>
+          <w:rFonts w:ascii="Arial" w:hAnsi="Arial" w:cs="Arial"/>
+          <w:b/>
+          <w:sz w:val="24"/>
+        </w:rPr>
+        <w:t xml:space="preserve"> – </w:t>
+      </w:r>
+      <w:r>
+        <w:rPr>
+          <w:rFonts w:ascii="Arial" w:hAnsi="Arial" w:cs="Arial"/>
+          <w:b/>
+          <w:sz w:val="24"/>
+        </w:rPr>
+        <w:t xml:space="preserve">Função </w:t>
+      </w:r>
+    </w:p>
+    <w:p>
+      <w:pPr>
+        <w:rPr>
+          <w:rFonts w:ascii="Arial" w:hAnsi="Arial" w:cs="Arial"/>
+          <w:b/>
+          <w:sz w:val="24"/>
+        </w:rPr>
+      </w:pPr>
+      <w:r>
+        <w:rPr>
+          <w:rFonts w:ascii="Arial" w:hAnsi="Arial" w:cs="Arial"/>
+          <w:b/>
+          <w:noProof/>
+          <w:sz w:val="24"/>
+          <w:lang w:eastAsia="pt-BR"/>
+        </w:rPr>
+        <w:drawing>
+          <wp:inline distT="0" distB="0" distL="0" distR="0">
+            <wp:extent cx="5391150" cy="2019300"/>
+            <wp:effectExtent l="0" t="0" r="0" b="0"/>
+            <wp:docPr id="23" name="Imagem 23"/>
+            <wp:cNvGraphicFramePr>
+              <a:graphicFrameLocks xmlns:a="http://schemas.openxmlformats.org/drawingml/2006/main" noChangeAspect="1"/>
+            </wp:cNvGraphicFramePr>
+            <a:graphic xmlns:a="http://schemas.openxmlformats.org/drawingml/2006/main">
+              <a:graphicData uri="http://schemas.openxmlformats.org/drawingml/2006/picture">
+                <pic:pic xmlns:pic="http://schemas.openxmlformats.org/drawingml/2006/picture">
+                  <pic:nvPicPr>
+                    <pic:cNvPr id="0" name="Picture 4"/>
+                    <pic:cNvPicPr>
+                      <a:picLocks noChangeAspect="1" noChangeArrowheads="1"/>
+                    </pic:cNvPicPr>
+                  </pic:nvPicPr>
+                  <pic:blipFill>
+                    <a:blip r:embed="rId20">
+                      <a:extLst>
+                        <a:ext uri="{28A0092B-C50C-407E-A947-70E740481C1C}">
+                          <a14:useLocalDpi xmlns:a14="http://schemas.microsoft.com/office/drawing/2010/main" val="0"/>
+                        </a:ext>
+                      </a:extLst>
+                    </a:blip>
+                    <a:srcRect/>
+                    <a:stretch>
+                      <a:fillRect/>
+                    </a:stretch>
+                  </pic:blipFill>
+                  <pic:spPr bwMode="auto">
+                    <a:xfrm>
+                      <a:off x="0" y="0"/>
+                      <a:ext cx="5391150" cy="2019300"/>
+                    </a:xfrm>
+                    <a:prstGeom prst="rect">
+                      <a:avLst/>
+                    </a:prstGeom>
+                    <a:noFill/>
+                    <a:ln>
+                      <a:noFill/>
+                    </a:ln>
+                  </pic:spPr>
+                </pic:pic>
+              </a:graphicData>
+            </a:graphic>
+          </wp:inline>
+        </w:drawing>
+      </w:r>
+    </w:p>
+    <w:p>
+      <w:pPr>
+        <w:rPr>
+          <w:rFonts w:ascii="Arial" w:hAnsi="Arial" w:cs="Arial"/>
+          <w:b/>
+          <w:noProof/>
+          <w:sz w:val="24"/>
+          <w:lang w:eastAsia="pt-BR"/>
+        </w:rPr>
+      </w:pPr>
+    </w:p>
+    <w:p>
+      <w:pPr>
+        <w:rPr>
+          <w:rFonts w:ascii="Arial" w:hAnsi="Arial" w:cs="Arial"/>
+          <w:b/>
+          <w:sz w:val="24"/>
+        </w:rPr>
+      </w:pPr>
+      <w:r>
+        <w:rPr>
+          <w:rFonts w:ascii="Arial" w:hAnsi="Arial" w:cs="Arial"/>
+          <w:b/>
+          <w:sz w:val="24"/>
+        </w:rPr>
+        <w:t>Declarando uma função</w:t>
+      </w:r>
+    </w:p>
+    <w:p>
+      <w:pPr>
+        <w:rPr>
+          <w:rFonts w:ascii="Arial" w:hAnsi="Arial" w:cs="Arial"/>
+          <w:b/>
+          <w:noProof/>
+          <w:sz w:val="24"/>
+          <w:lang w:eastAsia="pt-BR"/>
+        </w:rPr>
+      </w:pPr>
       <w:bookmarkStart w:id="0" w:name="_GoBack"/>
       <w:bookmarkEnd w:id="0"/>
     </w:p>
@@ -2776,6 +2981,423 @@
           <w:sz w:val="24"/>
         </w:rPr>
       </w:pPr>
+      <w:r>
+        <w:rPr>
+          <w:rFonts w:ascii="Arial" w:hAnsi="Arial" w:cs="Arial"/>
+          <w:b/>
+          <w:noProof/>
+          <w:sz w:val="24"/>
+          <w:lang w:eastAsia="pt-BR"/>
+        </w:rPr>
+        <w:drawing>
+          <wp:inline distT="0" distB="0" distL="0" distR="0">
+            <wp:extent cx="3248025" cy="1393303"/>
+            <wp:effectExtent l="0" t="0" r="0" b="0"/>
+            <wp:docPr id="12" name="Imagem 12"/>
+            <wp:cNvGraphicFramePr>
+              <a:graphicFrameLocks xmlns:a="http://schemas.openxmlformats.org/drawingml/2006/main" noChangeAspect="1"/>
+            </wp:cNvGraphicFramePr>
+            <a:graphic xmlns:a="http://schemas.openxmlformats.org/drawingml/2006/main">
+              <a:graphicData uri="http://schemas.openxmlformats.org/drawingml/2006/picture">
+                <pic:pic xmlns:pic="http://schemas.openxmlformats.org/drawingml/2006/picture">
+                  <pic:nvPicPr>
+                    <pic:cNvPr id="0" name="Picture 1"/>
+                    <pic:cNvPicPr>
+                      <a:picLocks noChangeAspect="1" noChangeArrowheads="1"/>
+                    </pic:cNvPicPr>
+                  </pic:nvPicPr>
+                  <pic:blipFill>
+                    <a:blip r:embed="rId21">
+                      <a:extLst>
+                        <a:ext uri="{28A0092B-C50C-407E-A947-70E740481C1C}">
+                          <a14:useLocalDpi xmlns:a14="http://schemas.microsoft.com/office/drawing/2010/main" val="0"/>
+                        </a:ext>
+                      </a:extLst>
+                    </a:blip>
+                    <a:srcRect/>
+                    <a:stretch>
+                      <a:fillRect/>
+                    </a:stretch>
+                  </pic:blipFill>
+                  <pic:spPr bwMode="auto">
+                    <a:xfrm>
+                      <a:off x="0" y="0"/>
+                      <a:ext cx="3261236" cy="1398970"/>
+                    </a:xfrm>
+                    <a:prstGeom prst="rect">
+                      <a:avLst/>
+                    </a:prstGeom>
+                    <a:noFill/>
+                    <a:ln>
+                      <a:noFill/>
+                    </a:ln>
+                  </pic:spPr>
+                </pic:pic>
+              </a:graphicData>
+            </a:graphic>
+          </wp:inline>
+        </w:drawing>
+      </w:r>
+    </w:p>
+    <w:p>
+      <w:pPr>
+        <w:rPr>
+          <w:rFonts w:ascii="Arial" w:hAnsi="Arial" w:cs="Arial"/>
+          <w:b/>
+          <w:sz w:val="24"/>
+        </w:rPr>
+      </w:pPr>
+    </w:p>
+    <w:p>
+      <w:pPr>
+        <w:rPr>
+          <w:rFonts w:ascii="Arial" w:hAnsi="Arial" w:cs="Arial"/>
+          <w:b/>
+          <w:sz w:val="24"/>
+        </w:rPr>
+      </w:pPr>
+      <w:r>
+        <w:rPr>
+          <w:rFonts w:ascii="Arial" w:hAnsi="Arial" w:cs="Arial"/>
+          <w:b/>
+          <w:sz w:val="24"/>
+        </w:rPr>
+        <w:t xml:space="preserve">Calculo do </w:t>
+      </w:r>
+      <w:proofErr w:type="spellStart"/>
+      <w:r>
+        <w:rPr>
+          <w:rFonts w:ascii="Arial" w:hAnsi="Arial" w:cs="Arial"/>
+          <w:b/>
+          <w:sz w:val="24"/>
+        </w:rPr>
+        <w:t>imc</w:t>
+      </w:r>
+      <w:proofErr w:type="spellEnd"/>
+    </w:p>
+    <w:p>
+      <w:pPr>
+        <w:rPr>
+          <w:rFonts w:ascii="Arial" w:hAnsi="Arial" w:cs="Arial"/>
+          <w:b/>
+          <w:sz w:val="24"/>
+        </w:rPr>
+      </w:pPr>
+      <w:r>
+        <w:rPr>
+          <w:noProof/>
+          <w:lang w:eastAsia="pt-BR"/>
+        </w:rPr>
+        <w:drawing>
+          <wp:inline distT="0" distB="0" distL="0" distR="0" wp14:anchorId="4F391F95" wp14:editId="4D4F42A0">
+            <wp:extent cx="4848225" cy="2725701"/>
+            <wp:effectExtent l="0" t="0" r="0" b="0"/>
+            <wp:docPr id="13" name="Imagem 13"/>
+            <wp:cNvGraphicFramePr>
+              <a:graphicFrameLocks xmlns:a="http://schemas.openxmlformats.org/drawingml/2006/main" noChangeAspect="1"/>
+            </wp:cNvGraphicFramePr>
+            <a:graphic xmlns:a="http://schemas.openxmlformats.org/drawingml/2006/main">
+              <a:graphicData uri="http://schemas.openxmlformats.org/drawingml/2006/picture">
+                <pic:pic xmlns:pic="http://schemas.openxmlformats.org/drawingml/2006/picture">
+                  <pic:nvPicPr>
+                    <pic:cNvPr id="1" name=""/>
+                    <pic:cNvPicPr/>
+                  </pic:nvPicPr>
+                  <pic:blipFill>
+                    <a:blip r:embed="rId22"/>
+                    <a:stretch>
+                      <a:fillRect/>
+                    </a:stretch>
+                  </pic:blipFill>
+                  <pic:spPr>
+                    <a:xfrm>
+                      <a:off x="0" y="0"/>
+                      <a:ext cx="4853523" cy="2728679"/>
+                    </a:xfrm>
+                    <a:prstGeom prst="rect">
+                      <a:avLst/>
+                    </a:prstGeom>
+                  </pic:spPr>
+                </pic:pic>
+              </a:graphicData>
+            </a:graphic>
+          </wp:inline>
+        </w:drawing>
+      </w:r>
+    </w:p>
+    <w:p>
+      <w:pPr>
+        <w:rPr>
+          <w:rFonts w:ascii="Arial" w:hAnsi="Arial" w:cs="Arial"/>
+          <w:b/>
+          <w:sz w:val="24"/>
+        </w:rPr>
+      </w:pPr>
+    </w:p>
+    <w:p>
+      <w:pPr>
+        <w:rPr>
+          <w:rFonts w:ascii="Arial" w:hAnsi="Arial" w:cs="Arial"/>
+          <w:b/>
+          <w:noProof/>
+          <w:sz w:val="24"/>
+          <w:lang w:eastAsia="pt-BR"/>
+        </w:rPr>
+      </w:pPr>
+      <w:r>
+        <w:rPr>
+          <w:rFonts w:ascii="Arial" w:hAnsi="Arial" w:cs="Arial"/>
+          <w:b/>
+          <w:sz w:val="24"/>
+        </w:rPr>
+        <w:lastRenderedPageBreak/>
+        <w:t xml:space="preserve">Função </w:t>
+      </w:r>
+      <w:proofErr w:type="spellStart"/>
+      <w:r>
+        <w:rPr>
+          <w:rFonts w:ascii="Arial" w:hAnsi="Arial" w:cs="Arial"/>
+          <w:b/>
+          <w:sz w:val="24"/>
+        </w:rPr>
+        <w:t>imc</w:t>
+      </w:r>
+      <w:proofErr w:type="spellEnd"/>
+    </w:p>
+    <w:p>
+      <w:pPr>
+        <w:rPr>
+          <w:rFonts w:ascii="Arial" w:hAnsi="Arial" w:cs="Arial"/>
+          <w:b/>
+          <w:sz w:val="24"/>
+        </w:rPr>
+      </w:pPr>
+      <w:r>
+        <w:rPr>
+          <w:rFonts w:ascii="Arial" w:hAnsi="Arial" w:cs="Arial"/>
+          <w:b/>
+          <w:noProof/>
+          <w:sz w:val="24"/>
+          <w:lang w:eastAsia="pt-BR"/>
+        </w:rPr>
+        <w:drawing>
+          <wp:inline distT="0" distB="0" distL="0" distR="0">
+            <wp:extent cx="3771900" cy="2414815"/>
+            <wp:effectExtent l="0" t="0" r="0" b="5080"/>
+            <wp:docPr id="20" name="Imagem 20"/>
+            <wp:cNvGraphicFramePr>
+              <a:graphicFrameLocks xmlns:a="http://schemas.openxmlformats.org/drawingml/2006/main" noChangeAspect="1"/>
+            </wp:cNvGraphicFramePr>
+            <a:graphic xmlns:a="http://schemas.openxmlformats.org/drawingml/2006/main">
+              <a:graphicData uri="http://schemas.openxmlformats.org/drawingml/2006/picture">
+                <pic:pic xmlns:pic="http://schemas.openxmlformats.org/drawingml/2006/picture">
+                  <pic:nvPicPr>
+                    <pic:cNvPr id="0" name="Picture 2"/>
+                    <pic:cNvPicPr>
+                      <a:picLocks noChangeAspect="1" noChangeArrowheads="1"/>
+                    </pic:cNvPicPr>
+                  </pic:nvPicPr>
+                  <pic:blipFill>
+                    <a:blip r:embed="rId23">
+                      <a:extLst>
+                        <a:ext uri="{28A0092B-C50C-407E-A947-70E740481C1C}">
+                          <a14:useLocalDpi xmlns:a14="http://schemas.microsoft.com/office/drawing/2010/main" val="0"/>
+                        </a:ext>
+                      </a:extLst>
+                    </a:blip>
+                    <a:srcRect/>
+                    <a:stretch>
+                      <a:fillRect/>
+                    </a:stretch>
+                  </pic:blipFill>
+                  <pic:spPr bwMode="auto">
+                    <a:xfrm>
+                      <a:off x="0" y="0"/>
+                      <a:ext cx="3795733" cy="2430073"/>
+                    </a:xfrm>
+                    <a:prstGeom prst="rect">
+                      <a:avLst/>
+                    </a:prstGeom>
+                    <a:noFill/>
+                    <a:ln>
+                      <a:noFill/>
+                    </a:ln>
+                  </pic:spPr>
+                </pic:pic>
+              </a:graphicData>
+            </a:graphic>
+          </wp:inline>
+        </w:drawing>
+      </w:r>
+    </w:p>
+    <w:p>
+      <w:pPr>
+        <w:rPr>
+          <w:rFonts w:ascii="Arial" w:hAnsi="Arial" w:cs="Arial"/>
+          <w:b/>
+          <w:sz w:val="24"/>
+        </w:rPr>
+      </w:pPr>
+      <w:r>
+        <w:rPr>
+          <w:rFonts w:ascii="Arial" w:hAnsi="Arial" w:cs="Arial"/>
+          <w:b/>
+          <w:sz w:val="24"/>
+        </w:rPr>
+        <w:t xml:space="preserve">Código percorre </w:t>
+      </w:r>
+    </w:p>
+    <w:p>
+      <w:pPr>
+        <w:rPr>
+          <w:rFonts w:ascii="Arial" w:hAnsi="Arial" w:cs="Arial"/>
+          <w:b/>
+          <w:sz w:val="24"/>
+        </w:rPr>
+      </w:pPr>
+      <w:r>
+        <w:rPr>
+          <w:rFonts w:ascii="Arial" w:hAnsi="Arial" w:cs="Arial"/>
+          <w:b/>
+          <w:noProof/>
+          <w:sz w:val="24"/>
+          <w:lang w:eastAsia="pt-BR"/>
+        </w:rPr>
+        <w:drawing>
+          <wp:inline distT="0" distB="0" distL="0" distR="0">
+            <wp:extent cx="5400675" cy="1733550"/>
+            <wp:effectExtent l="0" t="0" r="9525" b="0"/>
+            <wp:docPr id="21" name="Imagem 21"/>
+            <wp:cNvGraphicFramePr>
+              <a:graphicFrameLocks xmlns:a="http://schemas.openxmlformats.org/drawingml/2006/main" noChangeAspect="1"/>
+            </wp:cNvGraphicFramePr>
+            <a:graphic xmlns:a="http://schemas.openxmlformats.org/drawingml/2006/main">
+              <a:graphicData uri="http://schemas.openxmlformats.org/drawingml/2006/picture">
+                <pic:pic xmlns:pic="http://schemas.openxmlformats.org/drawingml/2006/picture">
+                  <pic:nvPicPr>
+                    <pic:cNvPr id="0" name="Picture 3"/>
+                    <pic:cNvPicPr>
+                      <a:picLocks noChangeAspect="1" noChangeArrowheads="1"/>
+                    </pic:cNvPicPr>
+                  </pic:nvPicPr>
+                  <pic:blipFill>
+                    <a:blip r:embed="rId24">
+                      <a:extLst>
+                        <a:ext uri="{28A0092B-C50C-407E-A947-70E740481C1C}">
+                          <a14:useLocalDpi xmlns:a14="http://schemas.microsoft.com/office/drawing/2010/main" val="0"/>
+                        </a:ext>
+                      </a:extLst>
+                    </a:blip>
+                    <a:srcRect/>
+                    <a:stretch>
+                      <a:fillRect/>
+                    </a:stretch>
+                  </pic:blipFill>
+                  <pic:spPr bwMode="auto">
+                    <a:xfrm>
+                      <a:off x="0" y="0"/>
+                      <a:ext cx="5400675" cy="1733550"/>
+                    </a:xfrm>
+                    <a:prstGeom prst="rect">
+                      <a:avLst/>
+                    </a:prstGeom>
+                    <a:noFill/>
+                    <a:ln>
+                      <a:noFill/>
+                    </a:ln>
+                  </pic:spPr>
+                </pic:pic>
+              </a:graphicData>
+            </a:graphic>
+          </wp:inline>
+        </w:drawing>
+      </w:r>
+    </w:p>
+    <w:p>
+      <w:pPr>
+        <w:rPr>
+          <w:rFonts w:ascii="Arial" w:hAnsi="Arial" w:cs="Arial"/>
+          <w:b/>
+          <w:sz w:val="24"/>
+        </w:rPr>
+      </w:pPr>
+    </w:p>
+    <w:p>
+      <w:pPr>
+        <w:rPr>
+          <w:rFonts w:ascii="Arial" w:hAnsi="Arial" w:cs="Arial"/>
+          <w:b/>
+          <w:sz w:val="24"/>
+        </w:rPr>
+      </w:pPr>
+      <w:proofErr w:type="gramStart"/>
+      <w:r>
+        <w:rPr>
+          <w:rFonts w:ascii="Arial" w:hAnsi="Arial" w:cs="Arial"/>
+          <w:b/>
+          <w:sz w:val="24"/>
+        </w:rPr>
+        <w:t>Código Imprime</w:t>
+      </w:r>
+      <w:proofErr w:type="gramEnd"/>
+      <w:r>
+        <w:rPr>
+          <w:rFonts w:ascii="Arial" w:hAnsi="Arial" w:cs="Arial"/>
+          <w:b/>
+          <w:sz w:val="24"/>
+        </w:rPr>
+        <w:t xml:space="preserve"> nome</w:t>
+      </w:r>
+    </w:p>
+    <w:p>
+      <w:pPr>
+        <w:rPr>
+          <w:rFonts w:ascii="Arial" w:hAnsi="Arial" w:cs="Arial"/>
+          <w:b/>
+          <w:sz w:val="24"/>
+        </w:rPr>
+      </w:pPr>
+      <w:r>
+        <w:rPr>
+          <w:noProof/>
+          <w:lang w:eastAsia="pt-BR"/>
+        </w:rPr>
+        <w:drawing>
+          <wp:inline distT="0" distB="0" distL="0" distR="0" wp14:anchorId="6752F296" wp14:editId="0FDC3B2E">
+            <wp:extent cx="5400040" cy="3035935"/>
+            <wp:effectExtent l="0" t="0" r="0" b="0"/>
+            <wp:docPr id="22" name="Imagem 22"/>
+            <wp:cNvGraphicFramePr>
+              <a:graphicFrameLocks xmlns:a="http://schemas.openxmlformats.org/drawingml/2006/main" noChangeAspect="1"/>
+            </wp:cNvGraphicFramePr>
+            <a:graphic xmlns:a="http://schemas.openxmlformats.org/drawingml/2006/main">
+              <a:graphicData uri="http://schemas.openxmlformats.org/drawingml/2006/picture">
+                <pic:pic xmlns:pic="http://schemas.openxmlformats.org/drawingml/2006/picture">
+                  <pic:nvPicPr>
+                    <pic:cNvPr id="1" name=""/>
+                    <pic:cNvPicPr/>
+                  </pic:nvPicPr>
+                  <pic:blipFill>
+                    <a:blip r:embed="rId25"/>
+                    <a:stretch>
+                      <a:fillRect/>
+                    </a:stretch>
+                  </pic:blipFill>
+                  <pic:spPr>
+                    <a:xfrm>
+                      <a:off x="0" y="0"/>
+                      <a:ext cx="5400040" cy="3035935"/>
+                    </a:xfrm>
+                    <a:prstGeom prst="rect">
+                      <a:avLst/>
+                    </a:prstGeom>
+                  </pic:spPr>
+                </pic:pic>
+              </a:graphicData>
+            </a:graphic>
+          </wp:inline>
+        </w:drawing>
+      </w:r>
     </w:p>
     <w:sectPr>
       <w:pgSz w:w="11906" w:h="16838"/>
@@ -3623,7 +4245,7 @@
 </file>
 
 <file path=customXml/itemProps1.xml><?xml version="1.0" encoding="utf-8"?>
-<ds:datastoreItem xmlns:ds="http://schemas.openxmlformats.org/officeDocument/2006/customXml" ds:itemID="{30C56F09-033E-4D7F-93D4-36AE9E1DE31B}">
+<ds:datastoreItem xmlns:ds="http://schemas.openxmlformats.org/officeDocument/2006/customXml" ds:itemID="{F55948E6-7071-4D68-BBB1-B16D223872DE}">
   <ds:schemaRefs>
     <ds:schemaRef ds:uri="http://schemas.openxmlformats.org/officeDocument/2006/bibliography"/>
   </ds:schemaRefs>

</xml_diff>

<commit_message>
Aula 6 JS eventos
</commit_message>
<xml_diff>
--- a/Tutotial  JavaScript.docx
+++ b/Tutotial  JavaScript.docx
@@ -2847,23 +2847,7 @@
           <w:b/>
           <w:sz w:val="24"/>
         </w:rPr>
-        <w:t xml:space="preserve"> 5</w:t>
-      </w:r>
-      <w:r>
-        <w:rPr>
-          <w:rFonts w:ascii="Arial" w:hAnsi="Arial" w:cs="Arial"/>
-          <w:b/>
-          <w:sz w:val="24"/>
-        </w:rPr>
-        <w:t xml:space="preserve"> – </w:t>
-      </w:r>
-      <w:r>
-        <w:rPr>
-          <w:rFonts w:ascii="Arial" w:hAnsi="Arial" w:cs="Arial"/>
-          <w:b/>
-          <w:sz w:val="24"/>
-        </w:rPr>
-        <w:t xml:space="preserve">Função </w:t>
+        <w:t xml:space="preserve"> 5 – Função </w:t>
       </w:r>
     </w:p>
     <w:p>
@@ -2970,8 +2954,6 @@
           <w:lang w:eastAsia="pt-BR"/>
         </w:rPr>
       </w:pPr>
-      <w:bookmarkStart w:id="0" w:name="_GoBack"/>
-      <w:bookmarkEnd w:id="0"/>
     </w:p>
     <w:p>
       <w:pPr>
@@ -3397,6 +3379,684 @@
             </a:graphic>
           </wp:inline>
         </w:drawing>
+      </w:r>
+    </w:p>
+    <w:p>
+      <w:pPr>
+        <w:rPr>
+          <w:rFonts w:ascii="Arial" w:hAnsi="Arial" w:cs="Arial"/>
+          <w:b/>
+          <w:sz w:val="24"/>
+        </w:rPr>
+      </w:pPr>
+      <w:r>
+        <w:rPr>
+          <w:rFonts w:ascii="Arial" w:hAnsi="Arial" w:cs="Arial"/>
+          <w:b/>
+          <w:sz w:val="24"/>
+        </w:rPr>
+        <w:lastRenderedPageBreak/>
+        <w:t>AULA JAVA SCRIPT</w:t>
+      </w:r>
+      <w:r>
+        <w:rPr>
+          <w:rFonts w:ascii="Arial" w:hAnsi="Arial" w:cs="Arial"/>
+          <w:b/>
+          <w:sz w:val="24"/>
+        </w:rPr>
+        <w:t xml:space="preserve"> </w:t>
+      </w:r>
+      <w:r>
+        <w:rPr>
+          <w:rFonts w:ascii="Arial" w:hAnsi="Arial" w:cs="Arial"/>
+          <w:b/>
+          <w:sz w:val="24"/>
+        </w:rPr>
+        <w:t>6</w:t>
+      </w:r>
+      <w:r>
+        <w:rPr>
+          <w:rFonts w:ascii="Arial" w:hAnsi="Arial" w:cs="Arial"/>
+          <w:b/>
+          <w:sz w:val="24"/>
+        </w:rPr>
+        <w:t xml:space="preserve"> – </w:t>
+      </w:r>
+      <w:r>
+        <w:rPr>
+          <w:rFonts w:ascii="Arial" w:hAnsi="Arial" w:cs="Arial"/>
+          <w:b/>
+          <w:sz w:val="24"/>
+        </w:rPr>
+        <w:t>Eventos</w:t>
+      </w:r>
+      <w:r>
+        <w:rPr>
+          <w:rFonts w:ascii="Arial" w:hAnsi="Arial" w:cs="Arial"/>
+          <w:b/>
+          <w:sz w:val="24"/>
+        </w:rPr>
+        <w:t xml:space="preserve"> </w:t>
+      </w:r>
+    </w:p>
+    <w:p>
+      <w:pPr>
+        <w:rPr>
+          <w:rFonts w:ascii="Arial" w:hAnsi="Arial" w:cs="Arial"/>
+          <w:sz w:val="24"/>
+        </w:rPr>
+      </w:pPr>
+      <w:r>
+        <w:rPr>
+          <w:rFonts w:ascii="Arial" w:hAnsi="Arial" w:cs="Arial"/>
+          <w:sz w:val="24"/>
+        </w:rPr>
+        <w:t xml:space="preserve">Para colocar a função de click no Botão </w:t>
+      </w:r>
+    </w:p>
+    <w:p>
+      <w:pPr>
+        <w:rPr>
+          <w:rFonts w:ascii="Arial" w:hAnsi="Arial" w:cs="Arial"/>
+          <w:sz w:val="24"/>
+        </w:rPr>
+      </w:pPr>
+      <w:r>
+        <w:rPr>
+          <w:rFonts w:ascii="Arial" w:hAnsi="Arial" w:cs="Arial"/>
+          <w:sz w:val="24"/>
+        </w:rPr>
+        <w:t xml:space="preserve">Na </w:t>
+      </w:r>
+      <w:proofErr w:type="spellStart"/>
+      <w:r>
+        <w:rPr>
+          <w:rFonts w:ascii="Arial" w:hAnsi="Arial" w:cs="Arial"/>
+          <w:sz w:val="24"/>
+        </w:rPr>
+        <w:t>teg</w:t>
+      </w:r>
+      <w:proofErr w:type="spellEnd"/>
+      <w:r>
+        <w:rPr>
+          <w:rFonts w:ascii="Arial" w:hAnsi="Arial" w:cs="Arial"/>
+          <w:sz w:val="24"/>
+        </w:rPr>
+        <w:t xml:space="preserve"> Button colocar </w:t>
+      </w:r>
+      <w:proofErr w:type="gramStart"/>
+      <w:r>
+        <w:rPr>
+          <w:rFonts w:ascii="Arial" w:hAnsi="Arial" w:cs="Arial"/>
+          <w:sz w:val="24"/>
+        </w:rPr>
+        <w:t xml:space="preserve">o  </w:t>
+      </w:r>
+      <w:proofErr w:type="spellStart"/>
+      <w:r>
+        <w:rPr>
+          <w:rFonts w:ascii="Arial" w:hAnsi="Arial" w:cs="Arial"/>
+          <w:sz w:val="24"/>
+        </w:rPr>
+        <w:t>onclick</w:t>
+      </w:r>
+      <w:proofErr w:type="spellEnd"/>
+      <w:proofErr w:type="gramEnd"/>
+      <w:r>
+        <w:rPr>
+          <w:rFonts w:ascii="Arial" w:hAnsi="Arial" w:cs="Arial"/>
+          <w:sz w:val="24"/>
+        </w:rPr>
+        <w:t>;</w:t>
+      </w:r>
+    </w:p>
+    <w:p>
+      <w:pPr>
+        <w:rPr>
+          <w:rFonts w:ascii="Arial" w:hAnsi="Arial" w:cs="Arial"/>
+          <w:sz w:val="24"/>
+        </w:rPr>
+      </w:pPr>
+      <w:r>
+        <w:rPr>
+          <w:rFonts w:ascii="Arial" w:hAnsi="Arial" w:cs="Arial"/>
+          <w:noProof/>
+          <w:sz w:val="24"/>
+          <w:lang w:eastAsia="pt-BR"/>
+        </w:rPr>
+        <w:drawing>
+          <wp:inline distT="0" distB="0" distL="0" distR="0">
+            <wp:extent cx="4238625" cy="333375"/>
+            <wp:effectExtent l="0" t="0" r="9525" b="9525"/>
+            <wp:docPr id="14" name="Imagem 14"/>
+            <wp:cNvGraphicFramePr>
+              <a:graphicFrameLocks xmlns:a="http://schemas.openxmlformats.org/drawingml/2006/main" noChangeAspect="1"/>
+            </wp:cNvGraphicFramePr>
+            <a:graphic xmlns:a="http://schemas.openxmlformats.org/drawingml/2006/main">
+              <a:graphicData uri="http://schemas.openxmlformats.org/drawingml/2006/picture">
+                <pic:pic xmlns:pic="http://schemas.openxmlformats.org/drawingml/2006/picture">
+                  <pic:nvPicPr>
+                    <pic:cNvPr id="0" name="Picture 1"/>
+                    <pic:cNvPicPr>
+                      <a:picLocks noChangeAspect="1" noChangeArrowheads="1"/>
+                    </pic:cNvPicPr>
+                  </pic:nvPicPr>
+                  <pic:blipFill>
+                    <a:blip r:embed="rId26">
+                      <a:extLst>
+                        <a:ext uri="{28A0092B-C50C-407E-A947-70E740481C1C}">
+                          <a14:useLocalDpi xmlns:a14="http://schemas.microsoft.com/office/drawing/2010/main" val="0"/>
+                        </a:ext>
+                      </a:extLst>
+                    </a:blip>
+                    <a:srcRect/>
+                    <a:stretch>
+                      <a:fillRect/>
+                    </a:stretch>
+                  </pic:blipFill>
+                  <pic:spPr bwMode="auto">
+                    <a:xfrm>
+                      <a:off x="0" y="0"/>
+                      <a:ext cx="4238625" cy="333375"/>
+                    </a:xfrm>
+                    <a:prstGeom prst="rect">
+                      <a:avLst/>
+                    </a:prstGeom>
+                    <a:noFill/>
+                    <a:ln>
+                      <a:noFill/>
+                    </a:ln>
+                  </pic:spPr>
+                </pic:pic>
+              </a:graphicData>
+            </a:graphic>
+          </wp:inline>
+        </w:drawing>
+      </w:r>
+    </w:p>
+    <w:p>
+      <w:pPr>
+        <w:rPr>
+          <w:rFonts w:ascii="Arial" w:hAnsi="Arial" w:cs="Arial"/>
+          <w:sz w:val="24"/>
+        </w:rPr>
+      </w:pPr>
+    </w:p>
+    <w:p>
+      <w:pPr>
+        <w:rPr>
+          <w:rFonts w:ascii="Arial" w:hAnsi="Arial" w:cs="Arial"/>
+          <w:sz w:val="24"/>
+        </w:rPr>
+      </w:pPr>
+      <w:r>
+        <w:rPr>
+          <w:rFonts w:ascii="Arial" w:hAnsi="Arial" w:cs="Arial"/>
+          <w:sz w:val="24"/>
+        </w:rPr>
+        <w:t xml:space="preserve">Cria a função no </w:t>
+      </w:r>
+      <w:proofErr w:type="spellStart"/>
+      <w:r>
+        <w:rPr>
+          <w:rFonts w:ascii="Arial" w:hAnsi="Arial" w:cs="Arial"/>
+          <w:sz w:val="24"/>
+        </w:rPr>
+        <w:t>calculaImc</w:t>
+      </w:r>
+      <w:proofErr w:type="spellEnd"/>
+    </w:p>
+    <w:p>
+      <w:pPr>
+        <w:rPr>
+          <w:rFonts w:ascii="Arial" w:hAnsi="Arial" w:cs="Arial"/>
+          <w:sz w:val="24"/>
+        </w:rPr>
+      </w:pPr>
+      <w:r>
+        <w:rPr>
+          <w:noProof/>
+          <w:lang w:eastAsia="pt-BR"/>
+        </w:rPr>
+        <w:drawing>
+          <wp:inline distT="0" distB="0" distL="0" distR="0" wp14:anchorId="4301DAF6" wp14:editId="1AB15C42">
+            <wp:extent cx="5400040" cy="3035935"/>
+            <wp:effectExtent l="0" t="0" r="0" b="0"/>
+            <wp:docPr id="19" name="Imagem 19"/>
+            <wp:cNvGraphicFramePr>
+              <a:graphicFrameLocks xmlns:a="http://schemas.openxmlformats.org/drawingml/2006/main" noChangeAspect="1"/>
+            </wp:cNvGraphicFramePr>
+            <a:graphic xmlns:a="http://schemas.openxmlformats.org/drawingml/2006/main">
+              <a:graphicData uri="http://schemas.openxmlformats.org/drawingml/2006/picture">
+                <pic:pic xmlns:pic="http://schemas.openxmlformats.org/drawingml/2006/picture">
+                  <pic:nvPicPr>
+                    <pic:cNvPr id="1" name=""/>
+                    <pic:cNvPicPr/>
+                  </pic:nvPicPr>
+                  <pic:blipFill>
+                    <a:blip r:embed="rId27"/>
+                    <a:stretch>
+                      <a:fillRect/>
+                    </a:stretch>
+                  </pic:blipFill>
+                  <pic:spPr>
+                    <a:xfrm>
+                      <a:off x="0" y="0"/>
+                      <a:ext cx="5400040" cy="3035935"/>
+                    </a:xfrm>
+                    <a:prstGeom prst="rect">
+                      <a:avLst/>
+                    </a:prstGeom>
+                  </pic:spPr>
+                </pic:pic>
+              </a:graphicData>
+            </a:graphic>
+          </wp:inline>
+        </w:drawing>
+      </w:r>
+    </w:p>
+    <w:p>
+      <w:pPr>
+        <w:rPr>
+          <w:rFonts w:ascii="Arial" w:hAnsi="Arial" w:cs="Arial"/>
+          <w:sz w:val="24"/>
+        </w:rPr>
+      </w:pPr>
+      <w:r>
+        <w:rPr>
+          <w:rFonts w:ascii="Arial" w:hAnsi="Arial" w:cs="Arial"/>
+          <w:sz w:val="24"/>
+        </w:rPr>
+        <w:t xml:space="preserve">E no index na </w:t>
+      </w:r>
+      <w:proofErr w:type="spellStart"/>
+      <w:r>
+        <w:rPr>
+          <w:rFonts w:ascii="Arial" w:hAnsi="Arial" w:cs="Arial"/>
+          <w:sz w:val="24"/>
+        </w:rPr>
+        <w:t>tag</w:t>
+      </w:r>
+      <w:proofErr w:type="spellEnd"/>
+      <w:r>
+        <w:rPr>
+          <w:rFonts w:ascii="Arial" w:hAnsi="Arial" w:cs="Arial"/>
+          <w:sz w:val="24"/>
+        </w:rPr>
+        <w:t xml:space="preserve"> &lt;Button&gt; coloca:</w:t>
+      </w:r>
+    </w:p>
+    <w:p>
+      <w:pPr>
+        <w:rPr>
+          <w:rFonts w:ascii="Arial" w:hAnsi="Arial" w:cs="Arial"/>
+          <w:sz w:val="24"/>
+        </w:rPr>
+      </w:pPr>
+      <w:r>
+        <w:rPr>
+          <w:rFonts w:ascii="Arial" w:hAnsi="Arial" w:cs="Arial"/>
+          <w:noProof/>
+          <w:sz w:val="24"/>
+          <w:lang w:eastAsia="pt-BR"/>
+        </w:rPr>
+        <w:drawing>
+          <wp:inline distT="0" distB="0" distL="0" distR="0">
+            <wp:extent cx="6391275" cy="236714"/>
+            <wp:effectExtent l="0" t="0" r="0" b="0"/>
+            <wp:docPr id="24" name="Imagem 24"/>
+            <wp:cNvGraphicFramePr>
+              <a:graphicFrameLocks xmlns:a="http://schemas.openxmlformats.org/drawingml/2006/main" noChangeAspect="1"/>
+            </wp:cNvGraphicFramePr>
+            <a:graphic xmlns:a="http://schemas.openxmlformats.org/drawingml/2006/main">
+              <a:graphicData uri="http://schemas.openxmlformats.org/drawingml/2006/picture">
+                <pic:pic xmlns:pic="http://schemas.openxmlformats.org/drawingml/2006/picture">
+                  <pic:nvPicPr>
+                    <pic:cNvPr id="0" name="Picture 2"/>
+                    <pic:cNvPicPr>
+                      <a:picLocks noChangeAspect="1" noChangeArrowheads="1"/>
+                    </pic:cNvPicPr>
+                  </pic:nvPicPr>
+                  <pic:blipFill>
+                    <a:blip r:embed="rId28">
+                      <a:extLst>
+                        <a:ext uri="{28A0092B-C50C-407E-A947-70E740481C1C}">
+                          <a14:useLocalDpi xmlns:a14="http://schemas.microsoft.com/office/drawing/2010/main" val="0"/>
+                        </a:ext>
+                      </a:extLst>
+                    </a:blip>
+                    <a:srcRect/>
+                    <a:stretch>
+                      <a:fillRect/>
+                    </a:stretch>
+                  </pic:blipFill>
+                  <pic:spPr bwMode="auto">
+                    <a:xfrm>
+                      <a:off x="0" y="0"/>
+                      <a:ext cx="7183840" cy="266068"/>
+                    </a:xfrm>
+                    <a:prstGeom prst="rect">
+                      <a:avLst/>
+                    </a:prstGeom>
+                    <a:noFill/>
+                    <a:ln>
+                      <a:noFill/>
+                    </a:ln>
+                  </pic:spPr>
+                </pic:pic>
+              </a:graphicData>
+            </a:graphic>
+          </wp:inline>
+        </w:drawing>
+      </w:r>
+    </w:p>
+    <w:p>
+      <w:pPr>
+        <w:rPr>
+          <w:rFonts w:ascii="Arial" w:hAnsi="Arial" w:cs="Arial"/>
+          <w:sz w:val="24"/>
+        </w:rPr>
+      </w:pPr>
+    </w:p>
+    <w:p>
+      <w:pPr>
+        <w:rPr>
+          <w:rFonts w:ascii="Arial" w:hAnsi="Arial" w:cs="Arial"/>
+          <w:sz w:val="24"/>
+        </w:rPr>
+      </w:pPr>
+      <w:r>
+        <w:rPr>
+          <w:rFonts w:ascii="Arial" w:hAnsi="Arial" w:cs="Arial"/>
+          <w:sz w:val="24"/>
+        </w:rPr>
+        <w:t xml:space="preserve">Criar uma variável </w:t>
+      </w:r>
+      <w:r>
+        <w:rPr>
+          <w:rFonts w:ascii="Arial" w:hAnsi="Arial" w:cs="Arial"/>
+          <w:sz w:val="24"/>
+        </w:rPr>
+        <w:t xml:space="preserve">botão chamando o id </w:t>
+      </w:r>
+      <w:proofErr w:type="gramStart"/>
+      <w:r>
+        <w:rPr>
+          <w:rFonts w:ascii="Arial" w:hAnsi="Arial" w:cs="Arial"/>
+          <w:sz w:val="24"/>
+        </w:rPr>
+        <w:t>botão ,</w:t>
+      </w:r>
+      <w:proofErr w:type="gramEnd"/>
+      <w:r>
+        <w:rPr>
+          <w:rFonts w:ascii="Arial" w:hAnsi="Arial" w:cs="Arial"/>
+          <w:sz w:val="24"/>
+        </w:rPr>
+        <w:t xml:space="preserve"> e com </w:t>
+      </w:r>
+      <w:proofErr w:type="spellStart"/>
+      <w:r>
+        <w:rPr>
+          <w:rFonts w:ascii="Arial" w:hAnsi="Arial" w:cs="Arial"/>
+          <w:sz w:val="24"/>
+        </w:rPr>
+        <w:t>botão.onclick</w:t>
+      </w:r>
+      <w:proofErr w:type="spellEnd"/>
+      <w:r>
+        <w:rPr>
+          <w:rFonts w:ascii="Arial" w:hAnsi="Arial" w:cs="Arial"/>
+          <w:sz w:val="24"/>
+        </w:rPr>
+        <w:t xml:space="preserve"> chama a função.</w:t>
+      </w:r>
+    </w:p>
+    <w:p>
+      <w:pPr>
+        <w:rPr>
+          <w:rFonts w:ascii="Arial" w:hAnsi="Arial" w:cs="Arial"/>
+          <w:sz w:val="24"/>
+        </w:rPr>
+      </w:pPr>
+      <w:r>
+        <w:rPr>
+          <w:rFonts w:ascii="Arial" w:hAnsi="Arial" w:cs="Arial"/>
+          <w:noProof/>
+          <w:sz w:val="24"/>
+          <w:lang w:eastAsia="pt-BR"/>
+        </w:rPr>
+        <w:drawing>
+          <wp:inline distT="0" distB="0" distL="0" distR="0">
+            <wp:extent cx="3543300" cy="1400175"/>
+            <wp:effectExtent l="0" t="0" r="0" b="9525"/>
+            <wp:docPr id="25" name="Imagem 25"/>
+            <wp:cNvGraphicFramePr>
+              <a:graphicFrameLocks xmlns:a="http://schemas.openxmlformats.org/drawingml/2006/main" noChangeAspect="1"/>
+            </wp:cNvGraphicFramePr>
+            <a:graphic xmlns:a="http://schemas.openxmlformats.org/drawingml/2006/main">
+              <a:graphicData uri="http://schemas.openxmlformats.org/drawingml/2006/picture">
+                <pic:pic xmlns:pic="http://schemas.openxmlformats.org/drawingml/2006/picture">
+                  <pic:nvPicPr>
+                    <pic:cNvPr id="0" name="Picture 3"/>
+                    <pic:cNvPicPr>
+                      <a:picLocks noChangeAspect="1" noChangeArrowheads="1"/>
+                    </pic:cNvPicPr>
+                  </pic:nvPicPr>
+                  <pic:blipFill>
+                    <a:blip r:embed="rId29">
+                      <a:extLst>
+                        <a:ext uri="{28A0092B-C50C-407E-A947-70E740481C1C}">
+                          <a14:useLocalDpi xmlns:a14="http://schemas.microsoft.com/office/drawing/2010/main" val="0"/>
+                        </a:ext>
+                      </a:extLst>
+                    </a:blip>
+                    <a:srcRect/>
+                    <a:stretch>
+                      <a:fillRect/>
+                    </a:stretch>
+                  </pic:blipFill>
+                  <pic:spPr bwMode="auto">
+                    <a:xfrm>
+                      <a:off x="0" y="0"/>
+                      <a:ext cx="3543300" cy="1400175"/>
+                    </a:xfrm>
+                    <a:prstGeom prst="rect">
+                      <a:avLst/>
+                    </a:prstGeom>
+                    <a:noFill/>
+                    <a:ln>
+                      <a:noFill/>
+                    </a:ln>
+                  </pic:spPr>
+                </pic:pic>
+              </a:graphicData>
+            </a:graphic>
+          </wp:inline>
+        </w:drawing>
+      </w:r>
+    </w:p>
+    <w:p>
+      <w:pPr>
+        <w:rPr>
+          <w:rFonts w:ascii="Arial" w:hAnsi="Arial" w:cs="Arial"/>
+          <w:sz w:val="24"/>
+        </w:rPr>
+      </w:pPr>
+      <w:r>
+        <w:rPr>
+          <w:rFonts w:ascii="Arial" w:hAnsi="Arial" w:cs="Arial"/>
+          <w:sz w:val="24"/>
+        </w:rPr>
+        <w:t xml:space="preserve">Com a </w:t>
+      </w:r>
+      <w:proofErr w:type="gramStart"/>
+      <w:r>
+        <w:rPr>
+          <w:rFonts w:ascii="Arial" w:hAnsi="Arial" w:cs="Arial"/>
+          <w:sz w:val="24"/>
+        </w:rPr>
+        <w:t>propriedade .</w:t>
+      </w:r>
+      <w:proofErr w:type="spellStart"/>
+      <w:r>
+        <w:rPr>
+          <w:rFonts w:ascii="Arial" w:hAnsi="Arial" w:cs="Arial"/>
+          <w:sz w:val="24"/>
+        </w:rPr>
+        <w:t>addEventListener</w:t>
+      </w:r>
+      <w:proofErr w:type="spellEnd"/>
+      <w:proofErr w:type="gramEnd"/>
+      <w:r>
+        <w:rPr>
+          <w:rFonts w:ascii="Arial" w:hAnsi="Arial" w:cs="Arial"/>
+          <w:sz w:val="24"/>
+        </w:rPr>
+        <w:t>, conseguimos colocar duas funções e executar mais de uma ação ao clicar no botão.</w:t>
+      </w:r>
+    </w:p>
+    <w:p>
+      <w:pPr>
+        <w:rPr>
+          <w:rFonts w:ascii="Arial" w:hAnsi="Arial" w:cs="Arial"/>
+          <w:sz w:val="24"/>
+        </w:rPr>
+      </w:pPr>
+      <w:r>
+        <w:rPr>
+          <w:rFonts w:ascii="Arial" w:hAnsi="Arial" w:cs="Arial"/>
+          <w:sz w:val="24"/>
+        </w:rPr>
+        <w:lastRenderedPageBreak/>
+        <w:t>Elementos para interagir com o usuário:</w:t>
+      </w:r>
+    </w:p>
+    <w:p>
+      <w:pPr>
+        <w:rPr>
+          <w:rFonts w:ascii="Arial" w:hAnsi="Arial" w:cs="Arial"/>
+          <w:sz w:val="24"/>
+        </w:rPr>
+      </w:pPr>
+      <w:r>
+        <w:rPr>
+          <w:rFonts w:ascii="Arial" w:hAnsi="Arial" w:cs="Arial"/>
+          <w:sz w:val="24"/>
+        </w:rPr>
+        <w:t xml:space="preserve">Ao passar o mouse sobre as </w:t>
+      </w:r>
+      <w:proofErr w:type="spellStart"/>
+      <w:r>
+        <w:rPr>
+          <w:rFonts w:ascii="Arial" w:hAnsi="Arial" w:cs="Arial"/>
+          <w:sz w:val="24"/>
+        </w:rPr>
+        <w:t>ta</w:t>
+      </w:r>
+      <w:bookmarkStart w:id="0" w:name="_GoBack"/>
+      <w:bookmarkEnd w:id="0"/>
+      <w:r>
+        <w:rPr>
+          <w:rFonts w:ascii="Arial" w:hAnsi="Arial" w:cs="Arial"/>
+          <w:sz w:val="24"/>
+        </w:rPr>
+        <w:t>gs</w:t>
+      </w:r>
+      <w:proofErr w:type="spellEnd"/>
+      <w:r>
+        <w:rPr>
+          <w:rFonts w:ascii="Arial" w:hAnsi="Arial" w:cs="Arial"/>
+          <w:sz w:val="24"/>
+        </w:rPr>
+        <w:t xml:space="preserve"> </w:t>
+      </w:r>
+      <w:proofErr w:type="spellStart"/>
+      <w:r>
+        <w:rPr>
+          <w:rFonts w:ascii="Arial" w:hAnsi="Arial" w:cs="Arial"/>
+          <w:sz w:val="24"/>
+        </w:rPr>
+        <w:t>tr</w:t>
+      </w:r>
+      <w:proofErr w:type="spellEnd"/>
+      <w:r>
+        <w:rPr>
+          <w:rFonts w:ascii="Arial" w:hAnsi="Arial" w:cs="Arial"/>
+          <w:sz w:val="24"/>
+        </w:rPr>
+        <w:t>;</w:t>
+      </w:r>
+    </w:p>
+    <w:p>
+      <w:pPr>
+        <w:rPr>
+          <w:rFonts w:ascii="Arial" w:hAnsi="Arial" w:cs="Arial"/>
+          <w:sz w:val="24"/>
+        </w:rPr>
+      </w:pPr>
+      <w:r>
+        <w:rPr>
+          <w:rFonts w:ascii="Arial" w:hAnsi="Arial" w:cs="Arial"/>
+          <w:noProof/>
+          <w:sz w:val="24"/>
+          <w:lang w:eastAsia="pt-BR"/>
+        </w:rPr>
+        <w:drawing>
+          <wp:inline distT="0" distB="0" distL="0" distR="0">
+            <wp:extent cx="3343275" cy="1800225"/>
+            <wp:effectExtent l="0" t="0" r="9525" b="9525"/>
+            <wp:docPr id="26" name="Imagem 26"/>
+            <wp:cNvGraphicFramePr>
+              <a:graphicFrameLocks xmlns:a="http://schemas.openxmlformats.org/drawingml/2006/main" noChangeAspect="1"/>
+            </wp:cNvGraphicFramePr>
+            <a:graphic xmlns:a="http://schemas.openxmlformats.org/drawingml/2006/main">
+              <a:graphicData uri="http://schemas.openxmlformats.org/drawingml/2006/picture">
+                <pic:pic xmlns:pic="http://schemas.openxmlformats.org/drawingml/2006/picture">
+                  <pic:nvPicPr>
+                    <pic:cNvPr id="0" name="Picture 4"/>
+                    <pic:cNvPicPr>
+                      <a:picLocks noChangeAspect="1" noChangeArrowheads="1"/>
+                    </pic:cNvPicPr>
+                  </pic:nvPicPr>
+                  <pic:blipFill>
+                    <a:blip r:embed="rId30">
+                      <a:extLst>
+                        <a:ext uri="{28A0092B-C50C-407E-A947-70E740481C1C}">
+                          <a14:useLocalDpi xmlns:a14="http://schemas.microsoft.com/office/drawing/2010/main" val="0"/>
+                        </a:ext>
+                      </a:extLst>
+                    </a:blip>
+                    <a:srcRect/>
+                    <a:stretch>
+                      <a:fillRect/>
+                    </a:stretch>
+                  </pic:blipFill>
+                  <pic:spPr bwMode="auto">
+                    <a:xfrm>
+                      <a:off x="0" y="0"/>
+                      <a:ext cx="3343275" cy="1800225"/>
+                    </a:xfrm>
+                    <a:prstGeom prst="rect">
+                      <a:avLst/>
+                    </a:prstGeom>
+                    <a:noFill/>
+                    <a:ln>
+                      <a:noFill/>
+                    </a:ln>
+                  </pic:spPr>
+                </pic:pic>
+              </a:graphicData>
+            </a:graphic>
+          </wp:inline>
+        </w:drawing>
+      </w:r>
+      <w:r>
+        <w:rPr>
+          <w:rFonts w:ascii="Arial" w:hAnsi="Arial" w:cs="Arial"/>
+          <w:sz w:val="24"/>
+        </w:rPr>
+        <w:t xml:space="preserve"> </w:t>
       </w:r>
     </w:p>
     <w:sectPr>
@@ -4245,7 +4905,7 @@
 </file>
 
 <file path=customXml/itemProps1.xml><?xml version="1.0" encoding="utf-8"?>
-<ds:datastoreItem xmlns:ds="http://schemas.openxmlformats.org/officeDocument/2006/customXml" ds:itemID="{F55948E6-7071-4D68-BBB1-B16D223872DE}">
+<ds:datastoreItem xmlns:ds="http://schemas.openxmlformats.org/officeDocument/2006/customXml" ds:itemID="{86DAAA6B-34CC-4C28-80B1-779425E847B7}">
   <ds:schemaRefs>
     <ds:schemaRef ds:uri="http://schemas.openxmlformats.org/officeDocument/2006/bibliography"/>
   </ds:schemaRefs>

</xml_diff>